<commit_message>
correction du fichier documentation
</commit_message>
<xml_diff>
--- a/preparation/Documentation.docx
+++ b/preparation/Documentation.docx
@@ -31,7 +31,31 @@
           <w:sz w:val="72"/>
           <w:szCs w:val="72"/>
         </w:rPr>
-        <w:t>Logiciels utilisés</w:t>
+        <w:t>Applications</w:t>
+      </w:r>
+      <w:r>
+        <w:rPr>
+          <w:rFonts w:ascii="Roboto Light" w:hAnsi="Roboto Light"/>
+          <w:sz w:val="72"/>
+          <w:szCs w:val="72"/>
+        </w:rPr>
+        <w:t xml:space="preserve"> utilisé</w:t>
+      </w:r>
+      <w:r>
+        <w:rPr>
+          <w:rFonts w:ascii="Roboto Light" w:hAnsi="Roboto Light"/>
+          <w:sz w:val="72"/>
+          <w:szCs w:val="72"/>
+        </w:rPr>
+        <w:t>e</w:t>
+      </w:r>
+      <w:r>
+        <w:rPr>
+          <w:rFonts w:ascii="Roboto Light" w:hAnsi="Roboto Light"/>
+          <w:sz w:val="72"/>
+          <w:szCs w:val="72"/>
+        </w:rPr>
+        <w:t>s</w:t>
       </w:r>
     </w:p>
     <w:p>
@@ -70,17 +94,19 @@
           <w:insideH w:val="none" w:sz="0" w:space="0" w:color="auto"/>
           <w:insideV w:val="none" w:sz="0" w:space="0" w:color="auto"/>
         </w:tblBorders>
+        <w:tblLayout w:type="fixed"/>
         <w:tblLook w:val="04A0" w:firstRow="1" w:lastRow="0" w:firstColumn="1" w:lastColumn="0" w:noHBand="0" w:noVBand="1"/>
       </w:tblPr>
       <w:tblGrid>
-        <w:gridCol w:w="4316"/>
-        <w:gridCol w:w="4317"/>
-        <w:gridCol w:w="4317"/>
+        <w:gridCol w:w="3240"/>
+        <w:gridCol w:w="3240"/>
+        <w:gridCol w:w="3240"/>
+        <w:gridCol w:w="3240"/>
       </w:tblGrid>
       <w:tr>
         <w:tc>
           <w:tcPr>
-            <w:tcW w:w="4316" w:type="dxa"/>
+            <w:tcW w:w="3240" w:type="dxa"/>
           </w:tcPr>
           <w:p>
             <w:pPr>
@@ -95,9 +121,9 @@
                 <w:noProof/>
               </w:rPr>
               <w:drawing>
-                <wp:inline distT="0" distB="0" distL="0" distR="0" wp14:anchorId="7F60B8A7" wp14:editId="40179B01">
-                  <wp:extent cx="2475719" cy="2427111"/>
-                  <wp:effectExtent l="0" t="0" r="1270" b="0"/>
+                <wp:inline distT="0" distB="0" distL="0" distR="0" wp14:anchorId="7F60B8A7" wp14:editId="6938EA08">
+                  <wp:extent cx="1915392" cy="1877786"/>
+                  <wp:effectExtent l="0" t="0" r="2540" b="1905"/>
                   <wp:docPr id="4" name="Image 4"/>
                   <wp:cNvGraphicFramePr>
                     <a:graphicFrameLocks xmlns:a="http://schemas.openxmlformats.org/drawingml/2006/main" noChangeAspect="1"/>
@@ -127,7 +153,7 @@
                         <pic:spPr bwMode="auto">
                           <a:xfrm>
                             <a:off x="0" y="0"/>
-                            <a:ext cx="2483040" cy="2434289"/>
+                            <a:ext cx="1923699" cy="1885930"/>
                           </a:xfrm>
                           <a:prstGeom prst="rect">
                             <a:avLst/>
@@ -147,11 +173,11 @@
         </w:tc>
         <w:tc>
           <w:tcPr>
-            <w:tcW w:w="4317" w:type="dxa"/>
+            <w:tcW w:w="3240" w:type="dxa"/>
           </w:tcPr>
           <w:p>
             <w:pPr>
-              <w:ind w:left="109" w:right="-465"/>
+              <w:ind w:right="-465"/>
               <w:rPr>
                 <w:rFonts w:ascii="Roboto Light" w:hAnsi="Roboto Light"/>
               </w:rPr>
@@ -162,10 +188,10 @@
                 <w:noProof/>
               </w:rPr>
               <w:drawing>
-                <wp:inline distT="0" distB="0" distL="0" distR="0" wp14:anchorId="6274B649" wp14:editId="667B16A2">
-                  <wp:extent cx="2528712" cy="2479064"/>
+                <wp:inline distT="0" distB="0" distL="0" distR="0" wp14:anchorId="5DC5BCF6" wp14:editId="01A69E39">
+                  <wp:extent cx="1910442" cy="1652596"/>
                   <wp:effectExtent l="0" t="0" r="0" b="0"/>
-                  <wp:docPr id="5" name="Image 5"/>
+                  <wp:docPr id="3" name="Image 3"/>
                   <wp:cNvGraphicFramePr>
                     <a:graphicFrameLocks xmlns:a="http://schemas.openxmlformats.org/drawingml/2006/main" noChangeAspect="1"/>
                   </wp:cNvGraphicFramePr>
@@ -173,36 +199,29 @@
                     <a:graphicData uri="http://schemas.openxmlformats.org/drawingml/2006/picture">
                       <pic:pic xmlns:pic="http://schemas.openxmlformats.org/drawingml/2006/picture">
                         <pic:nvPicPr>
-                          <pic:cNvPr id="0" name="Picture 5"/>
-                          <pic:cNvPicPr>
-                            <a:picLocks noChangeAspect="1" noChangeArrowheads="1"/>
-                          </pic:cNvPicPr>
+                          <pic:cNvPr id="3" name="Image 3"/>
+                          <pic:cNvPicPr/>
                         </pic:nvPicPr>
                         <pic:blipFill>
-                          <a:blip r:embed="rId8">
+                          <a:blip r:embed="rId8" cstate="print">
                             <a:extLst>
                               <a:ext uri="{28A0092B-C50C-407E-A947-70E740481C1C}">
                                 <a14:useLocalDpi xmlns:a14="http://schemas.microsoft.com/office/drawing/2010/main" val="0"/>
                               </a:ext>
                             </a:extLst>
                           </a:blip>
-                          <a:srcRect/>
                           <a:stretch>
                             <a:fillRect/>
                           </a:stretch>
                         </pic:blipFill>
-                        <pic:spPr bwMode="auto">
+                        <pic:spPr>
                           <a:xfrm>
                             <a:off x="0" y="0"/>
-                            <a:ext cx="2528712" cy="2479064"/>
+                            <a:ext cx="1924191" cy="1664489"/>
                           </a:xfrm>
                           <a:prstGeom prst="rect">
                             <a:avLst/>
                           </a:prstGeom>
-                          <a:noFill/>
-                          <a:ln>
-                            <a:noFill/>
-                          </a:ln>
                         </pic:spPr>
                       </pic:pic>
                     </a:graphicData>
@@ -214,11 +233,83 @@
         </w:tc>
         <w:tc>
           <w:tcPr>
-            <w:tcW w:w="4317" w:type="dxa"/>
+            <w:tcW w:w="3240" w:type="dxa"/>
           </w:tcPr>
           <w:p>
             <w:pPr>
               <w:ind w:left="-125"/>
+              <w:jc w:val="center"/>
+              <w:rPr>
+                <w:rFonts w:ascii="Roboto Light" w:hAnsi="Roboto Light"/>
+                <w:noProof/>
+              </w:rPr>
+            </w:pPr>
+            <w:r>
+              <w:rPr>
+                <w:rFonts w:ascii="Roboto Light" w:hAnsi="Roboto Light"/>
+                <w:noProof/>
+              </w:rPr>
+              <w:drawing>
+                <wp:inline distT="0" distB="0" distL="0" distR="0" wp14:anchorId="4A7955DA" wp14:editId="29E8B361">
+                  <wp:extent cx="1877695" cy="1877695"/>
+                  <wp:effectExtent l="0" t="0" r="0" b="1905"/>
+                  <wp:docPr id="8" name="Image 8"/>
+                  <wp:cNvGraphicFramePr>
+                    <a:graphicFrameLocks xmlns:a="http://schemas.openxmlformats.org/drawingml/2006/main" noChangeAspect="1"/>
+                  </wp:cNvGraphicFramePr>
+                  <a:graphic xmlns:a="http://schemas.openxmlformats.org/drawingml/2006/main">
+                    <a:graphicData uri="http://schemas.openxmlformats.org/drawingml/2006/picture">
+                      <pic:pic xmlns:pic="http://schemas.openxmlformats.org/drawingml/2006/picture">
+                        <pic:nvPicPr>
+                          <pic:cNvPr id="8" name="Image 8"/>
+                          <pic:cNvPicPr/>
+                        </pic:nvPicPr>
+                        <pic:blipFill>
+                          <a:blip r:embed="rId9" cstate="print">
+                            <a:extLst>
+                              <a:ext uri="{28A0092B-C50C-407E-A947-70E740481C1C}">
+                                <a14:useLocalDpi xmlns:a14="http://schemas.microsoft.com/office/drawing/2010/main" val="0"/>
+                              </a:ext>
+                            </a:extLst>
+                          </a:blip>
+                          <a:stretch>
+                            <a:fillRect/>
+                          </a:stretch>
+                        </pic:blipFill>
+                        <pic:spPr>
+                          <a:xfrm>
+                            <a:off x="0" y="0"/>
+                            <a:ext cx="1882618" cy="1882618"/>
+                          </a:xfrm>
+                          <a:prstGeom prst="rect">
+                            <a:avLst/>
+                          </a:prstGeom>
+                        </pic:spPr>
+                      </pic:pic>
+                    </a:graphicData>
+                  </a:graphic>
+                </wp:inline>
+              </w:drawing>
+            </w:r>
+          </w:p>
+        </w:tc>
+        <w:tc>
+          <w:tcPr>
+            <w:tcW w:w="3240" w:type="dxa"/>
+          </w:tcPr>
+          <w:p>
+            <w:pPr>
+              <w:ind w:left="-125"/>
+              <w:jc w:val="center"/>
+              <w:rPr>
+                <w:rFonts w:ascii="Roboto Light" w:hAnsi="Roboto Light"/>
+              </w:rPr>
+            </w:pPr>
+          </w:p>
+          <w:p>
+            <w:pPr>
+              <w:ind w:left="-125"/>
+              <w:jc w:val="center"/>
               <w:rPr>
                 <w:rFonts w:ascii="Roboto Light" w:hAnsi="Roboto Light"/>
               </w:rPr>
@@ -229,9 +320,9 @@
                 <w:noProof/>
               </w:rPr>
               <w:drawing>
-                <wp:inline distT="0" distB="0" distL="0" distR="0" wp14:anchorId="063B367D" wp14:editId="0C302FD8">
-                  <wp:extent cx="2683976" cy="2426970"/>
-                  <wp:effectExtent l="0" t="0" r="0" b="0"/>
+                <wp:inline distT="0" distB="0" distL="0" distR="0" wp14:anchorId="063B367D" wp14:editId="1CD5E70B">
+                  <wp:extent cx="1698625" cy="1535972"/>
+                  <wp:effectExtent l="0" t="0" r="3175" b="1270"/>
                   <wp:docPr id="6" name="Image 6"/>
                   <wp:cNvGraphicFramePr>
                     <a:graphicFrameLocks xmlns:a="http://schemas.openxmlformats.org/drawingml/2006/main" noChangeAspect="1"/>
@@ -246,7 +337,7 @@
                           </pic:cNvPicPr>
                         </pic:nvPicPr>
                         <pic:blipFill rotWithShape="1">
-                          <a:blip r:embed="rId9">
+                          <a:blip r:embed="rId10">
                             <a:extLst>
                               <a:ext uri="{28A0092B-C50C-407E-A947-70E740481C1C}">
                                 <a14:useLocalDpi xmlns:a14="http://schemas.microsoft.com/office/drawing/2010/main" val="0"/>
@@ -259,7 +350,7 @@
                         <pic:spPr bwMode="auto">
                           <a:xfrm>
                             <a:off x="0" y="0"/>
-                            <a:ext cx="2692873" cy="2435015"/>
+                            <a:ext cx="1713637" cy="1549547"/>
                           </a:xfrm>
                           <a:prstGeom prst="rect">
                             <a:avLst/>
@@ -286,7 +377,7 @@
       <w:tr>
         <w:tc>
           <w:tcPr>
-            <w:tcW w:w="4316" w:type="dxa"/>
+            <w:tcW w:w="3240" w:type="dxa"/>
           </w:tcPr>
           <w:p>
             <w:pPr>
@@ -310,7 +401,7 @@
         </w:tc>
         <w:tc>
           <w:tcPr>
-            <w:tcW w:w="4317" w:type="dxa"/>
+            <w:tcW w:w="3240" w:type="dxa"/>
           </w:tcPr>
           <w:p>
             <w:pPr>
@@ -328,13 +419,37 @@
                 <w:sz w:val="32"/>
                 <w:szCs w:val="32"/>
               </w:rPr>
-              <w:t>Dreamweaver</w:t>
+              <w:t>Notepad++</w:t>
             </w:r>
           </w:p>
         </w:tc>
         <w:tc>
           <w:tcPr>
-            <w:tcW w:w="4317" w:type="dxa"/>
+            <w:tcW w:w="3240" w:type="dxa"/>
+          </w:tcPr>
+          <w:p>
+            <w:pPr>
+              <w:ind w:left="-426"/>
+              <w:jc w:val="center"/>
+              <w:rPr>
+                <w:rFonts w:ascii="Roboto Light" w:hAnsi="Roboto Light"/>
+                <w:sz w:val="32"/>
+                <w:szCs w:val="32"/>
+              </w:rPr>
+            </w:pPr>
+            <w:r>
+              <w:rPr>
+                <w:rFonts w:ascii="Roboto Light" w:hAnsi="Roboto Light"/>
+                <w:sz w:val="32"/>
+                <w:szCs w:val="32"/>
+              </w:rPr>
+              <w:t>Bloc-notes</w:t>
+            </w:r>
+          </w:p>
+        </w:tc>
+        <w:tc>
+          <w:tcPr>
+            <w:tcW w:w="3240" w:type="dxa"/>
           </w:tcPr>
           <w:p>
             <w:pPr>
@@ -357,56 +472,6 @@
           </w:p>
         </w:tc>
       </w:tr>
-      <w:tr>
-        <w:tc>
-          <w:tcPr>
-            <w:tcW w:w="4316" w:type="dxa"/>
-          </w:tcPr>
-          <w:p>
-            <w:pPr>
-              <w:ind w:left="-426"/>
-              <w:jc w:val="center"/>
-              <w:rPr>
-                <w:rFonts w:ascii="Roboto Light" w:hAnsi="Roboto Light"/>
-                <w:sz w:val="32"/>
-                <w:szCs w:val="32"/>
-              </w:rPr>
-            </w:pPr>
-          </w:p>
-        </w:tc>
-        <w:tc>
-          <w:tcPr>
-            <w:tcW w:w="4317" w:type="dxa"/>
-          </w:tcPr>
-          <w:p>
-            <w:pPr>
-              <w:ind w:left="-426"/>
-              <w:jc w:val="center"/>
-              <w:rPr>
-                <w:rFonts w:ascii="Roboto Light" w:hAnsi="Roboto Light"/>
-                <w:sz w:val="32"/>
-                <w:szCs w:val="32"/>
-              </w:rPr>
-            </w:pPr>
-          </w:p>
-        </w:tc>
-        <w:tc>
-          <w:tcPr>
-            <w:tcW w:w="4317" w:type="dxa"/>
-          </w:tcPr>
-          <w:p>
-            <w:pPr>
-              <w:ind w:left="-426"/>
-              <w:jc w:val="center"/>
-              <w:rPr>
-                <w:rFonts w:ascii="Roboto Light" w:hAnsi="Roboto Light"/>
-                <w:sz w:val="32"/>
-                <w:szCs w:val="32"/>
-              </w:rPr>
-            </w:pPr>
-          </w:p>
-        </w:tc>
-      </w:tr>
     </w:tbl>
     <w:p>
       <w:pPr>
@@ -421,6 +486,7 @@
         <w:ind w:left="-426"/>
         <w:rPr>
           <w:rFonts w:ascii="Roboto Light" w:hAnsi="Roboto Light"/>
+          <w:vertAlign w:val="subscript"/>
         </w:rPr>
       </w:pPr>
       <w:r>
@@ -481,10 +547,34 @@
         <w:pStyle w:val="H2"/>
       </w:pPr>
       <w:r>
-        <w:t>Sur le bureau du poste de travail</w:t>
-      </w:r>
-      <w:r>
-        <w:t xml:space="preserve"> tu trouveras</w:t>
+        <w:t xml:space="preserve">Sur </w:t>
+      </w:r>
+      <w:r>
+        <w:t xml:space="preserve">la page Web </w:t>
+      </w:r>
+      <w:hyperlink r:id="rId11" w:history="1">
+        <w:r>
+          <w:rPr>
+            <w:rStyle w:val="Hyperlien"/>
+          </w:rPr>
+          <w:t>https://integration2.github.io/technobranche2023/</w:t>
+        </w:r>
+      </w:hyperlink>
+      <w:r>
+        <w:t xml:space="preserve"> </w:t>
+      </w:r>
+    </w:p>
+    <w:p>
+      <w:pPr>
+        <w:pStyle w:val="H2"/>
+      </w:pPr>
+      <w:proofErr w:type="gramStart"/>
+      <w:r>
+        <w:t>tu</w:t>
+      </w:r>
+      <w:proofErr w:type="gramEnd"/>
+      <w:r>
+        <w:t xml:space="preserve"> trouveras</w:t>
       </w:r>
     </w:p>
     <w:p>
@@ -496,59 +586,6 @@
           <w:szCs w:val="48"/>
         </w:rPr>
       </w:pPr>
-    </w:p>
-    <w:p>
-      <w:pPr>
-        <w:pStyle w:val="P"/>
-        <w:rPr>
-          <w:b/>
-          <w:bCs/>
-        </w:rPr>
-      </w:pPr>
-      <w:r>
-        <w:rPr>
-          <w:b/>
-          <w:bCs/>
-        </w:rPr>
-        <w:t>Dossier</w:t>
-      </w:r>
-      <w:proofErr w:type="gramStart"/>
-      <w:r>
-        <w:rPr>
-          <w:b/>
-          <w:bCs/>
-        </w:rPr>
-        <w:t xml:space="preserve"> </w:t>
-      </w:r>
-      <w:r>
-        <w:rPr>
-          <w:b/>
-          <w:bCs/>
-        </w:rPr>
-        <w:t>«</w:t>
-      </w:r>
-      <w:r>
-        <w:rPr>
-          <w:b/>
-          <w:bCs/>
-        </w:rPr>
-        <w:t>Médias</w:t>
-      </w:r>
-      <w:proofErr w:type="gramEnd"/>
-      <w:r>
-        <w:rPr>
-          <w:b/>
-          <w:bCs/>
-        </w:rPr>
-        <w:t xml:space="preserve">» </w:t>
-      </w:r>
-      <w:r>
-        <w:rPr>
-          <w:b/>
-          <w:bCs/>
-        </w:rPr>
-        <w:t>qui inclue :</w:t>
-      </w:r>
     </w:p>
     <w:p>
       <w:pPr>
@@ -559,7 +596,7 @@
         </w:numPr>
       </w:pPr>
       <w:r>
-        <w:t>Logo Techno Branché</w:t>
+        <w:t>Documentation.pdf</w:t>
       </w:r>
     </w:p>
     <w:p>
@@ -571,19 +608,7 @@
         </w:numPr>
       </w:pPr>
       <w:r>
-        <w:t xml:space="preserve">0_InstructionsDepart.mp4 </w:t>
-      </w:r>
-    </w:p>
-    <w:p>
-      <w:pPr>
-        <w:pStyle w:val="P"/>
-        <w:numPr>
-          <w:ilvl w:val="0"/>
-          <w:numId w:val="9"/>
-        </w:numPr>
-      </w:pPr>
-      <w:r>
-        <w:t>1_TraiterImagesPhotoshop</w:t>
+        <w:t xml:space="preserve">4 vidéos explicatives </w:t>
       </w:r>
     </w:p>
     <w:p>
@@ -608,22 +633,21 @@
           <w:b/>
           <w:bCs/>
         </w:rPr>
-        <w:t>Dossier</w:t>
-      </w:r>
-      <w:proofErr w:type="gramStart"/>
+        <w:t xml:space="preserve">Dossier </w:t>
+      </w:r>
       <w:r>
         <w:rPr>
           <w:b/>
           <w:bCs/>
         </w:rPr>
-        <w:t xml:space="preserve"> </w:t>
+        <w:t>«</w:t>
       </w:r>
       <w:r>
         <w:rPr>
           <w:b/>
           <w:bCs/>
         </w:rPr>
-        <w:t>«</w:t>
+        <w:t xml:space="preserve"> </w:t>
       </w:r>
       <w:r>
         <w:rPr>
@@ -632,7 +656,20 @@
         </w:rPr>
         <w:t>Carrousel</w:t>
       </w:r>
-      <w:proofErr w:type="gramEnd"/>
+      <w:r>
+        <w:rPr>
+          <w:b/>
+          <w:bCs/>
+        </w:rPr>
+        <w:t>.zip</w:t>
+      </w:r>
+      <w:r>
+        <w:rPr>
+          <w:b/>
+          <w:bCs/>
+        </w:rPr>
+        <w:t xml:space="preserve"> </w:t>
+      </w:r>
       <w:r>
         <w:rPr>
           <w:b/>
@@ -790,28 +827,13 @@
         </w:numPr>
       </w:pPr>
       <w:r>
-        <w:t>Lancer les logiciels</w:t>
-      </w:r>
-      <w:r>
-        <w:t xml:space="preserve"> </w:t>
-      </w:r>
-      <w:proofErr w:type="spellStart"/>
-      <w:r>
-        <w:t>PhotoShop</w:t>
-      </w:r>
-      <w:proofErr w:type="spellEnd"/>
-      <w:r>
-        <w:t xml:space="preserve"> et </w:t>
-      </w:r>
-      <w:proofErr w:type="spellStart"/>
-      <w:r>
-        <w:t>DreamWeaver</w:t>
-      </w:r>
-      <w:proofErr w:type="spellEnd"/>
-    </w:p>
-    <w:p>
-      <w:pPr>
-        <w:pStyle w:val="P"/>
+        <w:t>Ouvrir le fichier « Documentation.pdf »</w:t>
+      </w:r>
+    </w:p>
+    <w:p>
+      <w:pPr>
+        <w:pStyle w:val="P"/>
+        <w:ind w:left="720"/>
       </w:pPr>
     </w:p>
     <w:p>
@@ -823,20 +845,13 @@
         </w:numPr>
       </w:pPr>
       <w:r>
-        <w:t xml:space="preserve">Ouvrir le </w:t>
-      </w:r>
-      <w:r>
-        <w:t xml:space="preserve">dossier carrousel dans </w:t>
-      </w:r>
-      <w:proofErr w:type="spellStart"/>
-      <w:r>
-        <w:t>DreamWeaver</w:t>
-      </w:r>
-      <w:proofErr w:type="spellEnd"/>
-    </w:p>
-    <w:p>
-      <w:pPr>
-        <w:pStyle w:val="P"/>
+        <w:t>Télécharger le dossier « Carrousel.zip »</w:t>
+      </w:r>
+    </w:p>
+    <w:p>
+      <w:pPr>
+        <w:pStyle w:val="P"/>
+        <w:ind w:left="720"/>
       </w:pPr>
     </w:p>
     <w:p>
@@ -848,8 +863,59 @@
         </w:numPr>
       </w:pPr>
       <w:r>
-        <w:t>Écouter la vidéo à nouveau au besoin</w:t>
-      </w:r>
+        <w:t xml:space="preserve">Lancer les </w:t>
+      </w:r>
+      <w:r>
+        <w:t>applications</w:t>
+      </w:r>
+      <w:r>
+        <w:t xml:space="preserve"> </w:t>
+      </w:r>
+      <w:proofErr w:type="spellStart"/>
+      <w:r>
+        <w:t>PhotoShop</w:t>
+      </w:r>
+      <w:proofErr w:type="spellEnd"/>
+      <w:r>
+        <w:t>, Bloc-notes, Notepad++ et Chrome</w:t>
+      </w:r>
+    </w:p>
+    <w:p>
+      <w:pPr>
+        <w:pStyle w:val="P"/>
+      </w:pPr>
+    </w:p>
+    <w:p>
+      <w:pPr>
+        <w:pStyle w:val="P"/>
+        <w:numPr>
+          <w:ilvl w:val="0"/>
+          <w:numId w:val="10"/>
+        </w:numPr>
+      </w:pPr>
+      <w:r>
+        <w:t>Écouter l</w:t>
+      </w:r>
+      <w:r>
+        <w:t>es</w:t>
+      </w:r>
+      <w:r>
+        <w:t xml:space="preserve"> vidéo</w:t>
+      </w:r>
+      <w:r>
+        <w:t>s</w:t>
+      </w:r>
+      <w:r>
+        <w:t xml:space="preserve"> </w:t>
+      </w:r>
+      <w:r>
+        <w:t>pour obtenir toutes les instructions</w:t>
+      </w:r>
+    </w:p>
+    <w:p>
+      <w:pPr>
+        <w:pStyle w:val="P"/>
+      </w:pPr>
     </w:p>
     <w:p>
       <w:pPr>
@@ -1007,7 +1073,7 @@
       <w:r>
         <w:t xml:space="preserve"> </w:t>
       </w:r>
-      <w:hyperlink r:id="rId10" w:history="1">
+      <w:hyperlink r:id="rId12" w:history="1">
         <w:r>
           <w:rPr>
             <w:rStyle w:val="Hyperlien"/>
@@ -1032,7 +1098,7 @@
       <w:r>
         <w:t xml:space="preserve"> </w:t>
       </w:r>
-      <w:hyperlink r:id="rId11" w:history="1">
+      <w:hyperlink r:id="rId13" w:history="1">
         <w:r>
           <w:rPr>
             <w:rStyle w:val="Hyperlien"/>
@@ -1061,6 +1127,30 @@
         <w:t>Choisir 5 à 10 images pour le thème choisi</w:t>
       </w:r>
       <w:r>
+        <w:t xml:space="preserve"> et t</w:t>
+      </w:r>
+      <w:r>
+        <w:t xml:space="preserve">élécharger </w:t>
+      </w:r>
+      <w:r>
+        <w:t xml:space="preserve">chacune </w:t>
+      </w:r>
+      <w:r>
+        <w:br/>
+      </w:r>
+      <w:r>
+        <w:t xml:space="preserve">des </w:t>
+      </w:r>
+      <w:r>
+        <w:t>image</w:t>
+      </w:r>
+      <w:r>
+        <w:t>s</w:t>
+      </w:r>
+      <w:r>
+        <w:t xml:space="preserve"> répertoriées</w:t>
+      </w:r>
+      <w:r>
         <w:br/>
       </w:r>
     </w:p>
@@ -1073,22 +1163,7 @@
         </w:numPr>
       </w:pPr>
       <w:r>
-        <w:t xml:space="preserve">Télécharger </w:t>
-      </w:r>
-      <w:r>
-        <w:t xml:space="preserve">chacune des </w:t>
-      </w:r>
-      <w:r>
-        <w:t>image</w:t>
-      </w:r>
-      <w:r>
-        <w:t>s</w:t>
-      </w:r>
-      <w:r>
-        <w:t xml:space="preserve"> choisie</w:t>
-      </w:r>
-      <w:r>
-        <w:t>s</w:t>
+        <w:t>Renommer chacune des images selon la nomenclature, 1, 2, 3, 4, 5</w:t>
       </w:r>
     </w:p>
     <w:p>
@@ -1127,42 +1202,18 @@
           <w:ilvl w:val="0"/>
           <w:numId w:val="11"/>
         </w:numPr>
-        <w:ind w:left="709"/>
-      </w:pPr>
-      <w:r>
-        <w:t>Coller le crédit dans la liste</w:t>
-      </w:r>
-      <w:r>
-        <w:t xml:space="preserve"> </w:t>
-      </w:r>
-      <w:r>
-        <w:t xml:space="preserve">(Fichier </w:t>
-      </w:r>
-      <w:proofErr w:type="spellStart"/>
-      <w:proofErr w:type="gramStart"/>
-      <w:r>
-        <w:t>script.js</w:t>
-      </w:r>
-      <w:r>
-        <w:rPr>
-          <w:rFonts w:hint="eastAsia"/>
-        </w:rPr>
-        <w:t>,</w:t>
-      </w:r>
-      <w:r>
-        <w:t>lignes</w:t>
-      </w:r>
-      <w:proofErr w:type="spellEnd"/>
-      <w:proofErr w:type="gramEnd"/>
-      <w:r>
-        <w:t xml:space="preserve"> 15 à 21)</w:t>
-      </w:r>
-      <w:r>
-        <w:rPr>
-          <w:rFonts w:hint="eastAsia"/>
-        </w:rPr>
-        <w:t> -</w:t>
+      </w:pPr>
+      <w:r>
+        <w:t xml:space="preserve">Coller le crédit dans </w:t>
+      </w:r>
+      <w:r>
+        <w:t>l</w:t>
+      </w:r>
+      <w:r>
+        <w:t>’application</w:t>
+      </w:r>
+      <w:r>
+        <w:t xml:space="preserve"> Bloc-Notes</w:t>
       </w:r>
       <w:r>
         <w:tab/>
@@ -1170,187 +1221,28 @@
       <w:r>
         <w:br/>
       </w:r>
-      <w:proofErr w:type="spellStart"/>
-      <w:proofErr w:type="gramStart"/>
-      <w:r>
-        <w:rPr>
-          <w:sz w:val="20"/>
-          <w:szCs w:val="20"/>
-        </w:rPr>
-        <w:t>arrCredits</w:t>
-      </w:r>
-      <w:proofErr w:type="spellEnd"/>
-      <w:r>
-        <w:rPr>
-          <w:sz w:val="20"/>
-          <w:szCs w:val="20"/>
-        </w:rPr>
-        <w:t>:[</w:t>
-      </w:r>
-      <w:proofErr w:type="gramEnd"/>
-    </w:p>
-    <w:p>
-      <w:pPr>
-        <w:autoSpaceDE w:val="0"/>
-        <w:autoSpaceDN w:val="0"/>
-        <w:adjustRightInd w:val="0"/>
-        <w:ind w:left="709"/>
-        <w:rPr>
-          <w:rFonts w:ascii="Roboto Light" w:hAnsi="Roboto Light" w:cs="AppleSystemUIFont"/>
-          <w:sz w:val="20"/>
-          <w:szCs w:val="20"/>
-        </w:rPr>
-      </w:pPr>
-      <w:r>
-        <w:rPr>
-          <w:rFonts w:ascii="Roboto Light" w:hAnsi="Roboto Light" w:cs="AppleSystemUIFont"/>
-          <w:sz w:val="20"/>
-          <w:szCs w:val="20"/>
-        </w:rPr>
-        <w:t xml:space="preserve">        'Image 1 par &lt;a href="#"&gt;Auteur&lt;/a&gt; sur &lt;a href="#"&gt;Site Web du téléchargement&lt;/a&gt;',</w:t>
-      </w:r>
-    </w:p>
-    <w:p>
-      <w:pPr>
-        <w:autoSpaceDE w:val="0"/>
-        <w:autoSpaceDN w:val="0"/>
-        <w:adjustRightInd w:val="0"/>
-        <w:ind w:left="709"/>
-        <w:rPr>
-          <w:rFonts w:ascii="Roboto Light" w:hAnsi="Roboto Light" w:cs="AppleSystemUIFont"/>
-          <w:sz w:val="20"/>
-          <w:szCs w:val="20"/>
-        </w:rPr>
-      </w:pPr>
-      <w:r>
-        <w:rPr>
-          <w:rFonts w:ascii="Roboto Light" w:hAnsi="Roboto Light" w:cs="AppleSystemUIFont"/>
-          <w:sz w:val="20"/>
-          <w:szCs w:val="20"/>
-        </w:rPr>
-        <w:t xml:space="preserve">        'Image 2 par &lt;a href="#"&gt;Auteur&lt;/a&gt; sur &lt;a href="#"&gt;Site Web du téléchargement&lt;/a&gt;',</w:t>
-      </w:r>
-    </w:p>
-    <w:p>
-      <w:pPr>
-        <w:autoSpaceDE w:val="0"/>
-        <w:autoSpaceDN w:val="0"/>
-        <w:adjustRightInd w:val="0"/>
-        <w:ind w:left="709"/>
-        <w:rPr>
-          <w:rFonts w:ascii="Roboto Light" w:hAnsi="Roboto Light" w:cs="AppleSystemUIFont"/>
-          <w:sz w:val="20"/>
-          <w:szCs w:val="20"/>
-        </w:rPr>
-      </w:pPr>
-      <w:r>
-        <w:rPr>
-          <w:rFonts w:ascii="Roboto Light" w:hAnsi="Roboto Light" w:cs="AppleSystemUIFont"/>
-          <w:sz w:val="20"/>
-          <w:szCs w:val="20"/>
-        </w:rPr>
-        <w:t xml:space="preserve">        'Image 3 par &lt;a href="#"&gt;Auteur&lt;/a&gt; sur &lt;a href="#"&gt;Site Web du téléchargement&lt;/a&gt;',</w:t>
-      </w:r>
-    </w:p>
-    <w:p>
-      <w:pPr>
-        <w:autoSpaceDE w:val="0"/>
-        <w:autoSpaceDN w:val="0"/>
-        <w:adjustRightInd w:val="0"/>
-        <w:ind w:left="709"/>
-        <w:rPr>
-          <w:rFonts w:ascii="Roboto Light" w:hAnsi="Roboto Light" w:cs="AppleSystemUIFont"/>
-          <w:sz w:val="20"/>
-          <w:szCs w:val="20"/>
-        </w:rPr>
-      </w:pPr>
-      <w:r>
-        <w:rPr>
-          <w:rFonts w:ascii="Roboto Light" w:hAnsi="Roboto Light" w:cs="AppleSystemUIFont"/>
-          <w:sz w:val="20"/>
-          <w:szCs w:val="20"/>
-        </w:rPr>
-        <w:t xml:space="preserve">        'Image 4 par &lt;a href="#"&gt;Auteur&lt;/a&gt; sur &lt;a href="#"&gt;Site Web du téléchargement&lt;/a&gt;',</w:t>
-      </w:r>
-    </w:p>
-    <w:p>
-      <w:pPr>
-        <w:autoSpaceDE w:val="0"/>
-        <w:autoSpaceDN w:val="0"/>
-        <w:adjustRightInd w:val="0"/>
-        <w:ind w:left="709"/>
-        <w:rPr>
-          <w:rFonts w:ascii="Roboto Light" w:hAnsi="Roboto Light" w:cs="AppleSystemUIFont"/>
-          <w:sz w:val="20"/>
-          <w:szCs w:val="20"/>
-        </w:rPr>
-      </w:pPr>
-      <w:r>
-        <w:rPr>
-          <w:rFonts w:ascii="Roboto Light" w:hAnsi="Roboto Light" w:cs="AppleSystemUIFont"/>
-          <w:sz w:val="20"/>
-          <w:szCs w:val="20"/>
-        </w:rPr>
-        <w:t xml:space="preserve">        'Image 5 par &lt;a href="#"&gt;Auteur&lt;/a&gt; sur &lt;a href="#"&gt;Site Web du téléchargement&lt;/a&gt;'</w:t>
-      </w:r>
-    </w:p>
-    <w:p>
-      <w:pPr>
-        <w:autoSpaceDE w:val="0"/>
-        <w:autoSpaceDN w:val="0"/>
-        <w:adjustRightInd w:val="0"/>
-        <w:ind w:left="709"/>
-        <w:rPr>
-          <w:rFonts w:ascii="Roboto Light" w:hAnsi="Roboto Light" w:cs="AppleSystemUIFont"/>
-          <w:sz w:val="20"/>
-          <w:szCs w:val="20"/>
-        </w:rPr>
-      </w:pPr>
-      <w:r>
-        <w:rPr>
-          <w:rFonts w:ascii="Roboto Light" w:hAnsi="Roboto Light" w:cs="AppleSystemUIFont"/>
-          <w:sz w:val="20"/>
-          <w:szCs w:val="20"/>
-        </w:rPr>
-        <w:t xml:space="preserve">    ]</w:t>
-      </w:r>
-    </w:p>
-    <w:p>
-      <w:pPr>
-        <w:autoSpaceDE w:val="0"/>
-        <w:autoSpaceDN w:val="0"/>
-        <w:adjustRightInd w:val="0"/>
-        <w:ind w:left="-426"/>
-        <w:rPr>
-          <w:rFonts w:ascii="AppleSystemUIFont" w:hAnsi="AppleSystemUIFont" w:cs="AppleSystemUIFont"/>
-          <w:sz w:val="36"/>
-          <w:szCs w:val="36"/>
-        </w:rPr>
-      </w:pPr>
-    </w:p>
-    <w:p>
-      <w:pPr>
-        <w:pStyle w:val="etiquette"/>
+      <w:r>
         <w:rPr>
           <w:rFonts w:ascii="AppleSystemUIFontBold" w:hAnsi="AppleSystemUIFontBold" w:cs="AppleSystemUIFontBold"/>
           <w:b/>
         </w:rPr>
-      </w:pPr>
-      <w:r>
+        <w:br w:type="page"/>
+      </w:r>
+    </w:p>
+    <w:p>
+      <w:pPr>
+        <w:pStyle w:val="Paragraphedeliste"/>
+      </w:pPr>
+    </w:p>
+    <w:p>
+      <w:pPr>
+        <w:pStyle w:val="P"/>
+        <w:ind w:left="56"/>
         <w:rPr>
           <w:rFonts w:ascii="AppleSystemUIFontBold" w:hAnsi="AppleSystemUIFontBold" w:cs="AppleSystemUIFontBold"/>
           <w:b/>
         </w:rPr>
-        <w:br w:type="page"/>
-      </w:r>
-      <w:r>
-        <w:rPr>
-          <w:rFonts w:ascii="AppleSystemUIFontBold" w:hAnsi="AppleSystemUIFontBold" w:cs="AppleSystemUIFontBold"/>
-          <w:b/>
-        </w:rPr>
-        <w:lastRenderedPageBreak/>
-        <w:br/>
-      </w:r>
+      </w:pPr>
       <w:r>
         <w:t>Étape 2</w:t>
       </w:r>
@@ -1547,51 +1439,18 @@
         <w:t xml:space="preserve">Enregistrer chaque image selon la nomenclature suivante : </w:t>
       </w:r>
       <w:r>
-        <w:t>1.jpg, 2.jpg, 3.jpg...</w:t>
-      </w:r>
-    </w:p>
-    <w:p>
-      <w:pPr>
-        <w:pStyle w:val="P"/>
-      </w:pPr>
-    </w:p>
-    <w:p>
-      <w:pPr>
-        <w:pStyle w:val="P"/>
-        <w:numPr>
-          <w:ilvl w:val="0"/>
-          <w:numId w:val="12"/>
-        </w:numPr>
-      </w:pPr>
-      <w:r>
-        <w:t>Remplacer les images dans le dossier</w:t>
-      </w:r>
-      <w:proofErr w:type="gramStart"/>
-      <w:r>
-        <w:t xml:space="preserve"> </w:t>
-      </w:r>
-      <w:r>
-        <w:t>«</w:t>
-      </w:r>
-      <w:proofErr w:type="spellStart"/>
-      <w:r>
-        <w:t>medias</w:t>
-      </w:r>
-      <w:proofErr w:type="spellEnd"/>
-      <w:proofErr w:type="gramEnd"/>
-      <w:r>
-        <w:t>»</w:t>
-      </w:r>
-      <w:r>
-        <w:t xml:space="preserve"> par vos images personnelles</w:t>
-      </w:r>
-      <w:r>
-        <w:rPr>
-          <w:rFonts w:hint="eastAsia"/>
-        </w:rPr>
-        <w:t> -</w:t>
-      </w:r>
+        <w:t>1, 2, 3...</w:t>
+      </w:r>
+    </w:p>
+    <w:p>
+      <w:pPr>
+        <w:pStyle w:val="P"/>
+      </w:pPr>
+    </w:p>
+    <w:p>
+      <w:pPr>
+        <w:pStyle w:val="P"/>
+      </w:pPr>
       <w:r>
         <w:rPr>
           <w:rFonts w:eastAsia="MS Gothic"/>
@@ -1657,7 +1516,10 @@
         </w:rPr>
       </w:pPr>
       <w:r>
-        <w:t>Adapter et tester le carrousel</w:t>
+        <w:t>Intégrer les images</w:t>
+      </w:r>
+      <w:r>
+        <w:t xml:space="preserve"> et les crédits</w:t>
       </w:r>
       <w:r>
         <w:rPr>
@@ -1685,43 +1547,16 @@
         <w:pStyle w:val="P"/>
       </w:pPr>
       <w:r>
-        <w:t xml:space="preserve">Utiliser des variables </w:t>
-      </w:r>
-      <w:proofErr w:type="spellStart"/>
-      <w:r>
-        <w:t>css</w:t>
-      </w:r>
-      <w:proofErr w:type="spellEnd"/>
-      <w:r>
-        <w:t xml:space="preserve"> et javascript</w:t>
-      </w:r>
-    </w:p>
-    <w:p>
-      <w:pPr>
-        <w:pStyle w:val="P"/>
-      </w:pPr>
-      <w:r>
-        <w:t xml:space="preserve">Expérimenter le design et l'intégration Web à l'aide de </w:t>
-      </w:r>
-      <w:r>
-        <w:t>s</w:t>
-      </w:r>
-      <w:r>
-        <w:t xml:space="preserve">es langages intrinsèques: </w:t>
+        <w:t>Utiliser un éditeur de code et le navigateur pour intégrer les images.</w:t>
       </w:r>
       <w:r>
         <w:br/>
       </w:r>
       <w:r>
-        <w:t xml:space="preserve">le html, les </w:t>
-      </w:r>
-      <w:proofErr w:type="spellStart"/>
-      <w:r>
-        <w:t>css</w:t>
-      </w:r>
-      <w:proofErr w:type="spellEnd"/>
-      <w:r>
-        <w:t xml:space="preserve"> et le javascript</w:t>
+        <w:t>Utiliser des variables javascript</w:t>
+      </w:r>
+      <w:r>
+        <w:t xml:space="preserve">. </w:t>
       </w:r>
     </w:p>
     <w:p>
@@ -1765,142 +1600,15 @@
         </w:numPr>
       </w:pPr>
       <w:r>
-        <w:t>Ouvrir le fichier app.js et a</w:t>
-      </w:r>
-      <w:r>
-        <w:t xml:space="preserve">juster la valeur des variables JavaScript </w:t>
+        <w:t xml:space="preserve">Remplacer les 5 images du dossier images du carrousel </w:t>
       </w:r>
       <w:r>
         <w:br/>
-      </w:r>
-      <w:r>
-        <w:t>qui déterminent</w:t>
-      </w:r>
-      <w:r>
-        <w:t> :</w:t>
+        <w:t>par vos propres images 1.jpg, 2.jpg…</w:t>
       </w:r>
       <w:r>
         <w:br/>
       </w:r>
-    </w:p>
-    <w:p>
-      <w:pPr>
-        <w:pStyle w:val="P"/>
-        <w:numPr>
-          <w:ilvl w:val="0"/>
-          <w:numId w:val="14"/>
-        </w:numPr>
-      </w:pPr>
-      <w:proofErr w:type="gramStart"/>
-      <w:r>
-        <w:t>le</w:t>
-      </w:r>
-      <w:proofErr w:type="gramEnd"/>
-      <w:r>
-        <w:t xml:space="preserve"> nombre d'images </w:t>
-      </w:r>
-      <w:r>
-        <w:t>(à la ligne 11)</w:t>
-      </w:r>
-      <w:r>
-        <w:br/>
-      </w:r>
-      <w:r>
-        <w:t>Par exemple, si vous avez préparé 7 images vous indiquerez à la ligne 11</w:t>
-      </w:r>
-      <w:r>
-        <w:rPr>
-          <w:rFonts w:ascii="Menlo" w:hAnsi="Menlo" w:cs="Menlo"/>
-        </w:rPr>
-        <w:br/>
-      </w:r>
-      <w:proofErr w:type="spellStart"/>
-      <w:r>
-        <w:rPr>
-          <w:rFonts w:ascii="Menlo" w:hAnsi="Menlo" w:cs="Menlo"/>
-        </w:rPr>
-        <w:t>intNombreImages</w:t>
-      </w:r>
-      <w:proofErr w:type="spellEnd"/>
-      <w:r>
-        <w:rPr>
-          <w:rFonts w:ascii="Menlo" w:hAnsi="Menlo" w:cs="Menlo"/>
-        </w:rPr>
-        <w:t xml:space="preserve">: </w:t>
-      </w:r>
-      <w:r>
-        <w:rPr>
-          <w:rFonts w:ascii="Menlo" w:hAnsi="Menlo" w:cs="Menlo"/>
-          <w:highlight w:val="yellow"/>
-        </w:rPr>
-        <w:t>7</w:t>
-      </w:r>
-      <w:r>
-        <w:br/>
-      </w:r>
-    </w:p>
-    <w:p>
-      <w:pPr>
-        <w:pStyle w:val="P"/>
-        <w:numPr>
-          <w:ilvl w:val="0"/>
-          <w:numId w:val="14"/>
-        </w:numPr>
-        <w:rPr>
-          <w:rFonts w:ascii="MS Gothic" w:eastAsia="MS Gothic" w:hAnsi="MS Gothic" w:cs="MS Gothic"/>
-        </w:rPr>
-      </w:pPr>
-      <w:proofErr w:type="gramStart"/>
-      <w:r>
-        <w:t>l'extension</w:t>
-      </w:r>
-      <w:proofErr w:type="gramEnd"/>
-      <w:r>
-        <w:t xml:space="preserve"> des fichiers</w:t>
-      </w:r>
-      <w:r>
-        <w:t xml:space="preserve"> (à la ligne 14)</w:t>
-      </w:r>
-      <w:r>
-        <w:br/>
-      </w:r>
-      <w:proofErr w:type="spellStart"/>
-      <w:r>
-        <w:rPr>
-          <w:rFonts w:ascii="Menlo" w:hAnsi="Menlo" w:cs="Menlo"/>
-        </w:rPr>
-        <w:t>strExtensionImages</w:t>
-      </w:r>
-      <w:proofErr w:type="spellEnd"/>
-      <w:r>
-        <w:rPr>
-          <w:rFonts w:ascii="Menlo" w:hAnsi="Menlo" w:cs="Menlo"/>
-        </w:rPr>
-        <w:t xml:space="preserve">: </w:t>
-      </w:r>
-      <w:r>
-        <w:rPr>
-          <w:rFonts w:ascii="Menlo" w:hAnsi="Menlo" w:cs="Menlo"/>
-        </w:rPr>
-        <w:t>"</w:t>
-      </w:r>
-      <w:r>
-        <w:rPr>
-          <w:rFonts w:ascii="Menlo" w:hAnsi="Menlo" w:cs="Menlo"/>
-        </w:rPr>
-        <w:t>.jpg"</w:t>
-      </w:r>
-      <w:r>
-        <w:rPr>
-          <w:rFonts w:ascii="MS Gothic" w:eastAsia="MS Gothic" w:hAnsi="MS Gothic" w:cs="MS Gothic"/>
-        </w:rPr>
-        <w:br/>
-      </w:r>
-    </w:p>
-    <w:p>
-      <w:pPr>
-        <w:pStyle w:val="P"/>
-      </w:pPr>
     </w:p>
     <w:p>
       <w:pPr>
@@ -1911,111 +1619,40 @@
         </w:numPr>
       </w:pPr>
       <w:r>
-        <w:t>Ouvrir dans un navigateur le fichier index.html</w:t>
+        <w:t xml:space="preserve">Ouvrir </w:t>
+      </w:r>
+      <w:r>
+        <w:t xml:space="preserve">dans </w:t>
+      </w:r>
+      <w:proofErr w:type="spellStart"/>
+      <w:r>
+        <w:t>NotePad</w:t>
+      </w:r>
+      <w:proofErr w:type="spellEnd"/>
+      <w:r>
+        <w:t xml:space="preserve">++ </w:t>
+      </w:r>
+      <w:r>
+        <w:t>le</w:t>
+      </w:r>
+      <w:r>
+        <w:t>s</w:t>
+      </w:r>
+      <w:r>
+        <w:t xml:space="preserve"> fichier</w:t>
+      </w:r>
+      <w:r>
+        <w:t>s index.html,</w:t>
+      </w:r>
+      <w:r>
+        <w:t xml:space="preserve"> app.js</w:t>
+      </w:r>
+      <w:r>
+        <w:t xml:space="preserve"> et style.css.</w:t>
       </w:r>
       <w:r>
         <w:br/>
       </w:r>
-      <w:r>
-        <w:br/>
-      </w:r>
-      <w:r>
-        <w:t>Tester l'interactivité</w:t>
-      </w:r>
-      <w:r>
-        <w:t>. Est-il possible de passer d’une image à l’autre :</w:t>
-      </w:r>
-      <w:r>
-        <w:br/>
-      </w:r>
-      <w:r>
-        <w:t>- à l’aide d</w:t>
-      </w:r>
-      <w:r>
-        <w:t>es boutons</w:t>
-      </w:r>
-      <w:r>
-        <w:t xml:space="preserve">? </w:t>
-      </w:r>
-      <w:r>
-        <w:t xml:space="preserve"> </w:t>
-      </w:r>
-    </w:p>
-    <w:p>
-      <w:pPr>
-        <w:pStyle w:val="P"/>
-        <w:ind w:left="720"/>
-        <w:rPr>
-          <w:rFonts w:ascii="Segoe UI Symbol" w:hAnsi="Segoe UI Symbol" w:cs="Segoe UI Symbol"/>
-        </w:rPr>
-      </w:pPr>
-      <w:r>
-        <w:t>- à l’aide d</w:t>
-      </w:r>
-      <w:r>
-        <w:t xml:space="preserve">es </w:t>
-      </w:r>
-      <w:r>
-        <w:t xml:space="preserve">touches </w:t>
-      </w:r>
-      <w:r>
-        <w:rPr>
-          <w:rFonts w:ascii="Segoe UI Symbol" w:hAnsi="Segoe UI Symbol" w:cs="Segoe UI Symbol"/>
-        </w:rPr>
-        <w:t>◄</w:t>
-      </w:r>
-      <w:r>
-        <w:rPr>
-          <w:rFonts w:ascii="Segoe UI Symbol" w:hAnsi="Segoe UI Symbol" w:cs="Segoe UI Symbol"/>
-        </w:rPr>
-        <w:t xml:space="preserve"> </w:t>
-      </w:r>
-      <w:proofErr w:type="spellStart"/>
-      <w:r>
-        <w:t>précédent</w:t>
-      </w:r>
-      <w:proofErr w:type="spellEnd"/>
-      <w:r>
-        <w:t xml:space="preserve"> </w:t>
-      </w:r>
-      <w:r>
-        <w:t>et suivant</w:t>
-      </w:r>
-      <w:r>
-        <w:t xml:space="preserve"> </w:t>
-      </w:r>
-      <w:r>
-        <w:rPr>
-          <w:rFonts w:ascii="Segoe UI Symbol" w:hAnsi="Segoe UI Symbol" w:cs="Segoe UI Symbol"/>
-        </w:rPr>
-        <w:t>►</w:t>
-      </w:r>
-      <w:r>
-        <w:rPr>
-          <w:rFonts w:ascii="Segoe UI Symbol" w:hAnsi="Segoe UI Symbol" w:cs="Segoe UI Symbol"/>
-        </w:rPr>
-        <w:t xml:space="preserve"> </w:t>
-      </w:r>
-      <w:r>
-        <w:t>du clavier?</w:t>
-      </w:r>
-    </w:p>
-    <w:p>
-      <w:pPr>
-        <w:rPr>
-          <w:rFonts w:ascii="Roboto Light" w:hAnsi="Roboto Light"/>
-          <w:sz w:val="32"/>
-          <w:szCs w:val="32"/>
-        </w:rPr>
-      </w:pPr>
-      <w:r>
-        <w:br w:type="page"/>
-      </w:r>
-    </w:p>
-    <w:p>
-      <w:pPr>
-        <w:pStyle w:val="P"/>
-      </w:pPr>
     </w:p>
     <w:p>
       <w:pPr>
@@ -2026,15 +1663,287 @@
         </w:numPr>
       </w:pPr>
       <w:r>
-        <w:t xml:space="preserve">Modifier les variables </w:t>
+        <w:rPr>
+          <w:b/>
+          <w:bCs/>
+        </w:rPr>
+        <w:t>Dans le fichier app.js</w:t>
+      </w:r>
+      <w:r>
+        <w:t>,</w:t>
+      </w:r>
+      <w:r>
+        <w:t xml:space="preserve"> a</w:t>
+      </w:r>
+      <w:r>
+        <w:t>juster</w:t>
+      </w:r>
+      <w:r>
+        <w:t xml:space="preserve"> au besoin</w:t>
+      </w:r>
+      <w:r>
+        <w:t xml:space="preserve"> la valeur des variables JavaScript </w:t>
+      </w:r>
+      <w:r>
+        <w:br/>
+      </w:r>
+      <w:r>
+        <w:t>Par exemple, si vous avez préparé 7 images vous indiquerez à la ligne 11</w:t>
+      </w:r>
+      <w:r>
+        <w:t xml:space="preserve">, </w:t>
+      </w:r>
+      <w:r>
+        <w:t xml:space="preserve">le </w:t>
+      </w:r>
+      <w:r>
+        <w:t xml:space="preserve">bon </w:t>
+      </w:r>
+      <w:r>
+        <w:t>nombre d'images</w:t>
+      </w:r>
+      <w:r>
+        <w:t xml:space="preserve"> </w:t>
+      </w:r>
+      <w:r>
+        <w:rPr>
+          <w:rFonts w:ascii="Menlo" w:hAnsi="Menlo" w:cs="Menlo"/>
+        </w:rPr>
+        <w:br/>
+      </w:r>
+      <w:r>
+        <w:rPr>
+          <w:rFonts w:ascii="Menlo" w:hAnsi="Menlo" w:cs="Menlo"/>
+        </w:rPr>
+        <w:t xml:space="preserve">- </w:t>
       </w:r>
       <w:proofErr w:type="spellStart"/>
       <w:r>
-        <w:t>css</w:t>
+        <w:rPr>
+          <w:rFonts w:ascii="Menlo" w:hAnsi="Menlo" w:cs="Menlo"/>
+        </w:rPr>
+        <w:t>intNombreImages</w:t>
       </w:r>
       <w:proofErr w:type="spellEnd"/>
       <w:r>
-        <w:t xml:space="preserve"> pour changer les couleurs et les polices de l'application.</w:t>
+        <w:rPr>
+          <w:rFonts w:ascii="Menlo" w:hAnsi="Menlo" w:cs="Menlo"/>
+        </w:rPr>
+        <w:t xml:space="preserve">: </w:t>
+      </w:r>
+      <w:r>
+        <w:rPr>
+          <w:rFonts w:ascii="Menlo" w:hAnsi="Menlo" w:cs="Menlo"/>
+        </w:rPr>
+        <w:t>7</w:t>
+      </w:r>
+    </w:p>
+    <w:p>
+      <w:pPr>
+        <w:pStyle w:val="P"/>
+        <w:ind w:left="708"/>
+      </w:pPr>
+      <w:r>
+        <w:t xml:space="preserve">Vérifier aussi </w:t>
+      </w:r>
+      <w:r>
+        <w:t>l'extension des fichiers</w:t>
+      </w:r>
+      <w:r>
+        <w:t xml:space="preserve"> (à la ligne 14)</w:t>
+      </w:r>
+      <w:r>
+        <w:br/>
+      </w:r>
+      <w:r>
+        <w:rPr>
+          <w:rFonts w:ascii="Menlo" w:hAnsi="Menlo" w:cs="Menlo"/>
+        </w:rPr>
+        <w:t xml:space="preserve">- </w:t>
+      </w:r>
+      <w:proofErr w:type="spellStart"/>
+      <w:r>
+        <w:rPr>
+          <w:rFonts w:ascii="Menlo" w:hAnsi="Menlo" w:cs="Menlo"/>
+        </w:rPr>
+        <w:t>strExtensionImages</w:t>
+      </w:r>
+      <w:proofErr w:type="spellEnd"/>
+      <w:r>
+        <w:rPr>
+          <w:rFonts w:ascii="Menlo" w:hAnsi="Menlo" w:cs="Menlo"/>
+        </w:rPr>
+        <w:t>: ".jpg"</w:t>
+      </w:r>
+      <w:r>
+        <w:rPr>
+          <w:rFonts w:ascii="Menlo" w:hAnsi="Menlo" w:cs="Menlo"/>
+        </w:rPr>
+        <w:br/>
+      </w:r>
+      <w:r>
+        <w:t xml:space="preserve">Coller les crédits de chaque image dans le tableau </w:t>
+      </w:r>
+      <w:proofErr w:type="spellStart"/>
+      <w:r>
+        <w:rPr>
+          <w:rFonts w:ascii="Menlo" w:hAnsi="Menlo" w:cs="Menlo"/>
+        </w:rPr>
+        <w:t>arrCredits</w:t>
+      </w:r>
+      <w:proofErr w:type="spellEnd"/>
+      <w:r>
+        <w:t xml:space="preserve"> (lignes 15 à 21)</w:t>
+      </w:r>
+      <w:r>
+        <w:t>.</w:t>
+      </w:r>
+    </w:p>
+    <w:p>
+      <w:pPr>
+        <w:pStyle w:val="P"/>
+      </w:pPr>
+    </w:p>
+    <w:p>
+      <w:pPr>
+        <w:pStyle w:val="P"/>
+        <w:numPr>
+          <w:ilvl w:val="0"/>
+          <w:numId w:val="13"/>
+        </w:numPr>
+      </w:pPr>
+      <w:r>
+        <w:t>Tester l'interactivité</w:t>
+      </w:r>
+      <w:r>
+        <w:t xml:space="preserve"> et l’affichage des contenus</w:t>
+      </w:r>
+      <w:r>
+        <w:t xml:space="preserve">. </w:t>
+      </w:r>
+      <w:r>
+        <w:br/>
+      </w:r>
+      <w:r>
+        <w:t>Est-il possible de passer d’une image à l’autre :</w:t>
+      </w:r>
+      <w:r>
+        <w:br/>
+      </w:r>
+      <w:r>
+        <w:t>- à l’aide d</w:t>
+      </w:r>
+      <w:r>
+        <w:t>es boutons</w:t>
+      </w:r>
+      <w:r>
+        <w:t xml:space="preserve">? </w:t>
+      </w:r>
+      <w:r>
+        <w:t xml:space="preserve"> </w:t>
+      </w:r>
+    </w:p>
+    <w:p>
+      <w:pPr>
+        <w:pStyle w:val="P"/>
+        <w:ind w:left="720"/>
+        <w:rPr>
+          <w:rFonts w:ascii="Segoe UI Symbol" w:hAnsi="Segoe UI Symbol" w:cs="Segoe UI Symbol"/>
+        </w:rPr>
+      </w:pPr>
+      <w:r>
+        <w:t>- à l’aide d</w:t>
+      </w:r>
+      <w:r>
+        <w:t xml:space="preserve">es </w:t>
+      </w:r>
+      <w:r>
+        <w:t xml:space="preserve">touches </w:t>
+      </w:r>
+      <w:r>
+        <w:rPr>
+          <w:rFonts w:ascii="Segoe UI Symbol" w:hAnsi="Segoe UI Symbol" w:cs="Segoe UI Symbol"/>
+        </w:rPr>
+        <w:t>◄</w:t>
+      </w:r>
+      <w:r>
+        <w:rPr>
+          <w:rFonts w:ascii="Segoe UI Symbol" w:hAnsi="Segoe UI Symbol" w:cs="Segoe UI Symbol"/>
+        </w:rPr>
+        <w:t xml:space="preserve"> </w:t>
+      </w:r>
+      <w:proofErr w:type="spellStart"/>
+      <w:r>
+        <w:t>précédent</w:t>
+      </w:r>
+      <w:proofErr w:type="spellEnd"/>
+      <w:r>
+        <w:t xml:space="preserve"> </w:t>
+      </w:r>
+      <w:r>
+        <w:t>et suivant</w:t>
+      </w:r>
+      <w:r>
+        <w:t xml:space="preserve"> </w:t>
+      </w:r>
+      <w:r>
+        <w:rPr>
+          <w:rFonts w:ascii="Segoe UI Symbol" w:hAnsi="Segoe UI Symbol" w:cs="Segoe UI Symbol"/>
+        </w:rPr>
+        <w:t>►</w:t>
+      </w:r>
+      <w:r>
+        <w:rPr>
+          <w:rFonts w:ascii="Segoe UI Symbol" w:hAnsi="Segoe UI Symbol" w:cs="Segoe UI Symbol"/>
+        </w:rPr>
+        <w:t xml:space="preserve"> </w:t>
+      </w:r>
+      <w:r>
+        <w:t>du clavier?</w:t>
+      </w:r>
+    </w:p>
+    <w:p>
+      <w:pPr>
+        <w:rPr>
+          <w:rFonts w:ascii="Roboto Light" w:hAnsi="Roboto Light"/>
+          <w:sz w:val="32"/>
+          <w:szCs w:val="32"/>
+        </w:rPr>
+      </w:pPr>
+      <w:r>
+        <w:br w:type="page"/>
+      </w:r>
+    </w:p>
+    <w:p>
+      <w:pPr>
+        <w:pStyle w:val="P"/>
+      </w:pPr>
+    </w:p>
+    <w:p>
+      <w:pPr>
+        <w:pStyle w:val="etiquette"/>
+      </w:pPr>
+    </w:p>
+    <w:p>
+      <w:pPr>
+        <w:pStyle w:val="etiquette"/>
+      </w:pPr>
+      <w:r>
+        <w:t xml:space="preserve">Étape </w:t>
+      </w:r>
+      <w:r>
+        <w:t>4</w:t>
+      </w:r>
+    </w:p>
+    <w:p>
+      <w:pPr>
+        <w:pStyle w:val="H1"/>
+        <w:rPr>
+          <w:rFonts w:ascii="MS Gothic" w:eastAsia="MS Gothic" w:hAnsi="MS Gothic" w:cs="MS Gothic"/>
+        </w:rPr>
+      </w:pPr>
+      <w:r>
+        <w:t>Personnaliser l’interface</w:t>
       </w:r>
       <w:r>
         <w:rPr>
@@ -2043,80 +1952,1179 @@
         <w:t>  </w:t>
       </w:r>
+    </w:p>
+    <w:p>
+      <w:pPr>
+        <w:pStyle w:val="P"/>
+      </w:pPr>
+    </w:p>
+    <w:p>
+      <w:pPr>
+        <w:pStyle w:val="H2"/>
+      </w:pPr>
+      <w:r>
+        <w:t>Objectifs</w:t>
+      </w:r>
+    </w:p>
+    <w:p>
+      <w:pPr>
+        <w:pStyle w:val="P"/>
+      </w:pPr>
+      <w:r>
+        <w:t xml:space="preserve">Utiliser un éditeur de code et le navigateur pour </w:t>
+      </w:r>
+      <w:r>
+        <w:t>modifier les aspects de présentation d’une page Web</w:t>
+      </w:r>
+      <w:r>
+        <w:t>.</w:t>
+      </w:r>
+      <w:r>
+        <w:br/>
+      </w:r>
+      <w:r>
+        <w:t xml:space="preserve">Utiliser des variables </w:t>
+      </w:r>
+      <w:proofErr w:type="spellStart"/>
+      <w:r>
+        <w:t>css</w:t>
+      </w:r>
+      <w:proofErr w:type="spellEnd"/>
+      <w:r>
+        <w:t xml:space="preserve">. </w:t>
+      </w:r>
+    </w:p>
+    <w:p>
+      <w:r>
+        <w:br w:type="page"/>
+      </w:r>
+    </w:p>
+    <w:p>
+      <w:pPr>
+        <w:pStyle w:val="H1"/>
+      </w:pPr>
+    </w:p>
+    <w:p>
+      <w:pPr>
+        <w:pStyle w:val="H1"/>
+        <w:rPr>
+          <w:sz w:val="32"/>
+          <w:szCs w:val="32"/>
+        </w:rPr>
+      </w:pPr>
+      <w:r>
+        <w:t>Tâches</w:t>
+      </w:r>
+    </w:p>
+    <w:p>
+      <w:pPr>
+        <w:pStyle w:val="P"/>
+      </w:pPr>
+    </w:p>
+    <w:p>
+      <w:pPr>
+        <w:pStyle w:val="P"/>
+        <w:numPr>
+          <w:ilvl w:val="0"/>
+          <w:numId w:val="15"/>
+        </w:numPr>
+      </w:pPr>
+      <w:r>
+        <w:rPr>
+          <w:b/>
+          <w:bCs/>
+        </w:rPr>
+        <w:t>Dans le fichier index.html</w:t>
+      </w:r>
+      <w:r>
+        <w:t xml:space="preserve">, modifier le contenu des balises </w:t>
+      </w:r>
+      <w:r>
+        <w:rPr>
+          <w:rFonts w:ascii="Menlo" w:hAnsi="Menlo" w:cs="Menlo"/>
+          <w:b/>
+          <w:bCs/>
+        </w:rPr>
+        <w:t>h1</w:t>
+      </w:r>
+      <w:r>
+        <w:t xml:space="preserve"> et </w:t>
+      </w:r>
+      <w:r>
+        <w:rPr>
+          <w:rFonts w:ascii="Menlo" w:hAnsi="Menlo" w:cs="Menlo"/>
+          <w:b/>
+          <w:bCs/>
+        </w:rPr>
+        <w:t>h2</w:t>
+      </w:r>
       <w:r>
         <w:t xml:space="preserve"> </w:t>
       </w:r>
       <w:r>
         <w:br/>
-        <w:t>(</w:t>
-      </w:r>
-      <w:r>
-        <w:t xml:space="preserve">Fichier </w:t>
+      </w:r>
+      <w:r>
+        <w:t xml:space="preserve">pour y écrire </w:t>
+      </w:r>
+      <w:r>
+        <w:t xml:space="preserve">le </w:t>
+      </w:r>
+      <w:r>
+        <w:t>titre</w:t>
+      </w:r>
+      <w:r>
+        <w:t xml:space="preserve"> de ton carrousel </w:t>
+      </w:r>
+      <w:r>
+        <w:t xml:space="preserve">et </w:t>
+      </w:r>
+      <w:r>
+        <w:t xml:space="preserve">en </w:t>
+      </w:r>
+      <w:r>
+        <w:t>sous-titre</w:t>
+      </w:r>
+      <w:r>
+        <w:t xml:space="preserve"> tes prénoms et noms.</w:t>
+      </w:r>
+      <w:r>
+        <w:t xml:space="preserve"> </w:t>
+      </w:r>
+      <w:r>
+        <w:br/>
+      </w:r>
+    </w:p>
+    <w:p>
+      <w:pPr>
+        <w:pStyle w:val="P"/>
+        <w:numPr>
+          <w:ilvl w:val="0"/>
+          <w:numId w:val="15"/>
+        </w:numPr>
+      </w:pPr>
+      <w:r>
+        <w:rPr>
+          <w:b/>
+          <w:bCs/>
+        </w:rPr>
+        <w:t>Dans le fichier style.css</w:t>
+      </w:r>
+      <w:r>
+        <w:t xml:space="preserve">, personnaliser l’apparence de la page Web en testant </w:t>
+      </w:r>
+      <w:r>
+        <w:tab/>
+        <w:t>différentes valeurs de police de caractère et de couleur.</w:t>
+      </w:r>
+      <w:r>
+        <w:br/>
+      </w:r>
+      <w:r>
+        <w:br/>
+      </w:r>
+      <w:r>
+        <w:tab/>
+      </w:r>
+      <w:r>
+        <w:t>E</w:t>
+      </w:r>
+      <w:r>
+        <w:t xml:space="preserve">n </w:t>
+      </w:r>
+      <w:r>
+        <w:t>surligné jaune ci-dessous, les valeurs modifiables.</w:t>
+      </w:r>
+      <w:r>
+        <w:br/>
+      </w:r>
+      <w:r>
+        <w:tab/>
+        <w:t xml:space="preserve">Les mots précédés de 2 tirets sont les variables, leur nom décrit assez bien leur rôle, par exemple </w:t>
+      </w:r>
+      <w:r>
+        <w:rPr>
+          <w:rFonts w:ascii="Menlo" w:hAnsi="Menlo" w:cs="Menlo"/>
+          <w:b/>
+          <w:bCs/>
+        </w:rPr>
+        <w:t>--</w:t>
+      </w:r>
+      <w:proofErr w:type="spellStart"/>
+      <w:r>
+        <w:rPr>
+          <w:rFonts w:ascii="Menlo" w:hAnsi="Menlo" w:cs="Menlo"/>
+          <w:b/>
+          <w:bCs/>
+        </w:rPr>
+        <w:t>bg</w:t>
+      </w:r>
+      <w:proofErr w:type="spellEnd"/>
+      <w:r>
+        <w:rPr>
+          <w:rFonts w:ascii="Menlo" w:hAnsi="Menlo" w:cs="Menlo"/>
+          <w:b/>
+          <w:bCs/>
+        </w:rPr>
+        <w:t>-couleur-</w:t>
+      </w:r>
+      <w:proofErr w:type="spellStart"/>
+      <w:r>
+        <w:rPr>
+          <w:rFonts w:ascii="Menlo" w:hAnsi="Menlo" w:cs="Menlo"/>
+          <w:b/>
+          <w:bCs/>
+        </w:rPr>
+        <w:t>depart</w:t>
+      </w:r>
+      <w:proofErr w:type="spellEnd"/>
+      <w:r>
+        <w:t xml:space="preserve"> </w:t>
+      </w:r>
+      <w:r>
+        <w:t>et</w:t>
+      </w:r>
+      <w:r>
+        <w:t xml:space="preserve"> </w:t>
+      </w:r>
+      <w:r>
+        <w:rPr>
+          <w:rFonts w:ascii="Menlo" w:hAnsi="Menlo" w:cs="Menlo"/>
+          <w:b/>
+          <w:bCs/>
+        </w:rPr>
+        <w:t>--</w:t>
+      </w:r>
+      <w:proofErr w:type="spellStart"/>
+      <w:r>
+        <w:rPr>
+          <w:rFonts w:ascii="Menlo" w:hAnsi="Menlo" w:cs="Menlo"/>
+          <w:b/>
+          <w:bCs/>
+        </w:rPr>
+        <w:t>bg</w:t>
+      </w:r>
+      <w:proofErr w:type="spellEnd"/>
+      <w:r>
+        <w:rPr>
+          <w:rFonts w:ascii="Menlo" w:hAnsi="Menlo" w:cs="Menlo"/>
+          <w:b/>
+          <w:bCs/>
+        </w:rPr>
+        <w:t>-couleur-fin</w:t>
+      </w:r>
+      <w:r>
+        <w:rPr>
+          <w:rFonts w:ascii="Menlo" w:hAnsi="Menlo" w:cs="Menlo"/>
+          <w:b/>
+          <w:bCs/>
+        </w:rPr>
+        <w:t xml:space="preserve"> </w:t>
+      </w:r>
+      <w:r>
+        <w:t>sont la couleur de départ et la couleur de fin du dégradé d’arrière-plan.</w:t>
+      </w:r>
+      <w:r>
+        <w:br/>
+      </w:r>
+      <w:r>
+        <w:rPr>
+          <w:rFonts w:ascii="Menlo" w:hAnsi="Menlo" w:cs="Menlo"/>
+        </w:rPr>
+        <w:t xml:space="preserve"> </w:t>
+      </w:r>
+    </w:p>
+    <w:p>
+      <w:pPr>
+        <w:pStyle w:val="P"/>
+        <w:ind w:left="851"/>
+        <w:rPr>
+          <w:rFonts w:ascii="Menlo" w:hAnsi="Menlo" w:cs="Menlo"/>
+          <w:sz w:val="16"/>
+          <w:szCs w:val="16"/>
+        </w:rPr>
+      </w:pPr>
+      <w:proofErr w:type="gramStart"/>
+      <w:r>
+        <w:rPr>
+          <w:rFonts w:ascii="Menlo" w:hAnsi="Menlo" w:cs="Menlo"/>
+          <w:sz w:val="16"/>
+          <w:szCs w:val="16"/>
+        </w:rPr>
+        <w:t>:root</w:t>
+      </w:r>
+      <w:proofErr w:type="gramEnd"/>
+      <w:r>
+        <w:rPr>
+          <w:rFonts w:ascii="Menlo" w:hAnsi="Menlo" w:cs="Menlo"/>
+          <w:sz w:val="16"/>
+          <w:szCs w:val="16"/>
+        </w:rPr>
+        <w:t xml:space="preserve"> {</w:t>
+      </w:r>
+    </w:p>
+    <w:p>
+      <w:pPr>
+        <w:pStyle w:val="P"/>
+        <w:ind w:left="851"/>
+        <w:rPr>
+          <w:rFonts w:ascii="Menlo" w:hAnsi="Menlo" w:cs="Menlo"/>
+          <w:color w:val="808080" w:themeColor="background1" w:themeShade="80"/>
+          <w:sz w:val="16"/>
+          <w:szCs w:val="16"/>
+        </w:rPr>
+      </w:pPr>
+      <w:r>
+        <w:rPr>
+          <w:rFonts w:ascii="Menlo" w:hAnsi="Menlo" w:cs="Menlo"/>
+          <w:sz w:val="16"/>
+          <w:szCs w:val="16"/>
+        </w:rPr>
+        <w:t xml:space="preserve">    </w:t>
+      </w:r>
+      <w:r>
+        <w:rPr>
+          <w:rFonts w:ascii="Menlo" w:hAnsi="Menlo" w:cs="Menlo"/>
+          <w:color w:val="808080" w:themeColor="background1" w:themeShade="80"/>
+          <w:sz w:val="16"/>
+          <w:szCs w:val="16"/>
+        </w:rPr>
+        <w:t xml:space="preserve">/* </w:t>
+      </w:r>
+      <w:r>
+        <w:rPr>
+          <w:rFonts w:ascii="Menlo" w:hAnsi="Menlo" w:cs="Menlo"/>
+          <w:color w:val="808080" w:themeColor="background1" w:themeShade="80"/>
+          <w:sz w:val="16"/>
+          <w:szCs w:val="16"/>
+        </w:rPr>
+        <w:t>EN GRISÉ,</w:t>
+      </w:r>
+      <w:r>
+        <w:rPr>
+          <w:rFonts w:ascii="Menlo" w:hAnsi="Menlo" w:cs="Menlo"/>
+          <w:color w:val="808080" w:themeColor="background1" w:themeShade="80"/>
+          <w:sz w:val="16"/>
+          <w:szCs w:val="16"/>
+        </w:rPr>
+        <w:t xml:space="preserve"> </w:t>
+      </w:r>
+      <w:r>
+        <w:rPr>
+          <w:rFonts w:ascii="Menlo" w:hAnsi="Menlo" w:cs="Menlo"/>
+          <w:color w:val="808080" w:themeColor="background1" w:themeShade="80"/>
+          <w:sz w:val="16"/>
+          <w:szCs w:val="16"/>
+        </w:rPr>
+        <w:t>LA LISTE DES POLICES DISPONIBLES</w:t>
+      </w:r>
+      <w:r>
+        <w:rPr>
+          <w:rFonts w:ascii="Menlo" w:hAnsi="Menlo" w:cs="Menlo"/>
+          <w:color w:val="808080" w:themeColor="background1" w:themeShade="80"/>
+          <w:sz w:val="16"/>
+          <w:szCs w:val="16"/>
+        </w:rPr>
+        <w:t xml:space="preserve"> */</w:t>
+      </w:r>
+    </w:p>
+    <w:p>
+      <w:pPr>
+        <w:pStyle w:val="P"/>
+        <w:ind w:left="851"/>
+        <w:rPr>
+          <w:rFonts w:ascii="Menlo" w:hAnsi="Menlo" w:cs="Menlo"/>
+          <w:sz w:val="16"/>
+          <w:szCs w:val="16"/>
+        </w:rPr>
+      </w:pPr>
+      <w:r>
+        <w:rPr>
+          <w:rFonts w:ascii="Menlo" w:hAnsi="Menlo" w:cs="Menlo"/>
+          <w:color w:val="808080" w:themeColor="background1" w:themeShade="80"/>
+          <w:sz w:val="16"/>
+          <w:szCs w:val="16"/>
+        </w:rPr>
+        <w:t xml:space="preserve">    </w:t>
+      </w:r>
+      <w:r>
+        <w:rPr>
+          <w:rFonts w:ascii="Menlo" w:hAnsi="Menlo" w:cs="Menlo"/>
+          <w:b/>
+          <w:bCs/>
+          <w:sz w:val="16"/>
+          <w:szCs w:val="16"/>
+        </w:rPr>
+        <w:t>--police:</w:t>
+      </w:r>
+      <w:r>
+        <w:rPr>
+          <w:rFonts w:ascii="Menlo" w:hAnsi="Menlo" w:cs="Menlo"/>
+          <w:sz w:val="16"/>
+          <w:szCs w:val="16"/>
+        </w:rPr>
+        <w:t xml:space="preserve"> '</w:t>
+      </w:r>
+      <w:proofErr w:type="spellStart"/>
+      <w:r>
+        <w:rPr>
+          <w:rFonts w:ascii="Menlo" w:hAnsi="Menlo" w:cs="Menlo"/>
+          <w:sz w:val="16"/>
+          <w:szCs w:val="16"/>
+          <w:highlight w:val="yellow"/>
+        </w:rPr>
+        <w:t>Roboto</w:t>
+      </w:r>
+      <w:proofErr w:type="spellEnd"/>
+      <w:r>
+        <w:rPr>
+          <w:rFonts w:ascii="Menlo" w:hAnsi="Menlo" w:cs="Menlo"/>
+          <w:sz w:val="16"/>
+          <w:szCs w:val="16"/>
+        </w:rPr>
+        <w:t>', sans-</w:t>
+      </w:r>
+      <w:proofErr w:type="spellStart"/>
+      <w:r>
+        <w:rPr>
+          <w:rFonts w:ascii="Menlo" w:hAnsi="Menlo" w:cs="Menlo"/>
+          <w:sz w:val="16"/>
+          <w:szCs w:val="16"/>
+        </w:rPr>
+        <w:t>serif</w:t>
+      </w:r>
+      <w:proofErr w:type="spellEnd"/>
+      <w:r>
+        <w:rPr>
+          <w:rFonts w:ascii="Menlo" w:hAnsi="Menlo" w:cs="Menlo"/>
+          <w:sz w:val="16"/>
+          <w:szCs w:val="16"/>
+        </w:rPr>
+        <w:t>;</w:t>
+      </w:r>
+    </w:p>
+    <w:p>
+      <w:pPr>
+        <w:pStyle w:val="P"/>
+        <w:ind w:left="851"/>
+        <w:rPr>
+          <w:rFonts w:ascii="Menlo" w:hAnsi="Menlo" w:cs="Menlo"/>
+          <w:sz w:val="16"/>
+          <w:szCs w:val="16"/>
+        </w:rPr>
+      </w:pPr>
+      <w:r>
+        <w:rPr>
+          <w:rFonts w:ascii="Menlo" w:hAnsi="Menlo" w:cs="Menlo"/>
+          <w:sz w:val="16"/>
+          <w:szCs w:val="16"/>
+        </w:rPr>
+        <w:t xml:space="preserve">    </w:t>
+      </w:r>
+      <w:r>
+        <w:rPr>
+          <w:rFonts w:ascii="Menlo" w:hAnsi="Menlo" w:cs="Menlo"/>
+          <w:b/>
+          <w:bCs/>
+          <w:sz w:val="16"/>
+          <w:szCs w:val="16"/>
+        </w:rPr>
+        <w:t>--police-titre:</w:t>
+      </w:r>
+      <w:r>
+        <w:rPr>
+          <w:rFonts w:ascii="Menlo" w:hAnsi="Menlo" w:cs="Menlo"/>
+          <w:sz w:val="16"/>
+          <w:szCs w:val="16"/>
+        </w:rPr>
+        <w:t xml:space="preserve"> '</w:t>
+      </w:r>
+      <w:proofErr w:type="spellStart"/>
+      <w:r>
+        <w:rPr>
+          <w:rFonts w:ascii="Menlo" w:hAnsi="Menlo" w:cs="Menlo"/>
+          <w:sz w:val="16"/>
+          <w:szCs w:val="16"/>
+          <w:highlight w:val="yellow"/>
+        </w:rPr>
+        <w:t>Roboto</w:t>
+      </w:r>
+      <w:proofErr w:type="spellEnd"/>
+      <w:r>
+        <w:rPr>
+          <w:rFonts w:ascii="Menlo" w:hAnsi="Menlo" w:cs="Menlo"/>
+          <w:sz w:val="16"/>
+          <w:szCs w:val="16"/>
+          <w:highlight w:val="yellow"/>
+        </w:rPr>
+        <w:t xml:space="preserve"> Regular'</w:t>
+      </w:r>
+      <w:r>
+        <w:rPr>
+          <w:rFonts w:ascii="Menlo" w:hAnsi="Menlo" w:cs="Menlo"/>
+          <w:sz w:val="16"/>
+          <w:szCs w:val="16"/>
+        </w:rPr>
+        <w:t>, sans-</w:t>
+      </w:r>
+      <w:proofErr w:type="spellStart"/>
+      <w:r>
+        <w:rPr>
+          <w:rFonts w:ascii="Menlo" w:hAnsi="Menlo" w:cs="Menlo"/>
+          <w:sz w:val="16"/>
+          <w:szCs w:val="16"/>
+        </w:rPr>
+        <w:t>serif</w:t>
+      </w:r>
+      <w:proofErr w:type="spellEnd"/>
+      <w:r>
+        <w:rPr>
+          <w:rFonts w:ascii="Menlo" w:hAnsi="Menlo" w:cs="Menlo"/>
+          <w:sz w:val="16"/>
+          <w:szCs w:val="16"/>
+        </w:rPr>
+        <w:t>;</w:t>
+      </w:r>
+    </w:p>
+    <w:p>
+      <w:pPr>
+        <w:pStyle w:val="P"/>
+        <w:ind w:left="851"/>
+        <w:rPr>
+          <w:rFonts w:ascii="Menlo" w:hAnsi="Menlo" w:cs="Menlo"/>
+          <w:sz w:val="16"/>
+          <w:szCs w:val="16"/>
+        </w:rPr>
+      </w:pPr>
+      <w:r>
+        <w:rPr>
+          <w:rFonts w:ascii="Menlo" w:hAnsi="Menlo" w:cs="Menlo"/>
+          <w:sz w:val="16"/>
+          <w:szCs w:val="16"/>
+        </w:rPr>
+        <w:t xml:space="preserve">    </w:t>
+      </w:r>
+      <w:r>
+        <w:rPr>
+          <w:rFonts w:ascii="Menlo" w:hAnsi="Menlo" w:cs="Menlo"/>
+          <w:b/>
+          <w:bCs/>
+          <w:sz w:val="16"/>
+          <w:szCs w:val="16"/>
+        </w:rPr>
+        <w:t>--police-sous-titre:</w:t>
+      </w:r>
+      <w:r>
+        <w:rPr>
+          <w:rFonts w:ascii="Menlo" w:hAnsi="Menlo" w:cs="Menlo"/>
+          <w:sz w:val="16"/>
+          <w:szCs w:val="16"/>
+        </w:rPr>
+        <w:t xml:space="preserve"> '</w:t>
+      </w:r>
+      <w:proofErr w:type="spellStart"/>
+      <w:r>
+        <w:rPr>
+          <w:rFonts w:ascii="Menlo" w:hAnsi="Menlo" w:cs="Menlo"/>
+          <w:sz w:val="16"/>
+          <w:szCs w:val="16"/>
+          <w:highlight w:val="yellow"/>
+        </w:rPr>
+        <w:t>Roboto</w:t>
+      </w:r>
+      <w:proofErr w:type="spellEnd"/>
+      <w:r>
+        <w:rPr>
+          <w:rFonts w:ascii="Menlo" w:hAnsi="Menlo" w:cs="Menlo"/>
+          <w:sz w:val="16"/>
+          <w:szCs w:val="16"/>
+          <w:highlight w:val="yellow"/>
+        </w:rPr>
+        <w:t xml:space="preserve"> </w:t>
+      </w:r>
+      <w:proofErr w:type="spellStart"/>
+      <w:r>
+        <w:rPr>
+          <w:rFonts w:ascii="Menlo" w:hAnsi="Menlo" w:cs="Menlo"/>
+          <w:sz w:val="16"/>
+          <w:szCs w:val="16"/>
+          <w:highlight w:val="yellow"/>
+        </w:rPr>
+        <w:t>Thin</w:t>
+      </w:r>
+      <w:proofErr w:type="spellEnd"/>
+      <w:r>
+        <w:rPr>
+          <w:rFonts w:ascii="Menlo" w:hAnsi="Menlo" w:cs="Menlo"/>
+          <w:sz w:val="16"/>
+          <w:szCs w:val="16"/>
+        </w:rPr>
+        <w:t>', sans-</w:t>
+      </w:r>
+      <w:proofErr w:type="spellStart"/>
+      <w:r>
+        <w:rPr>
+          <w:rFonts w:ascii="Menlo" w:hAnsi="Menlo" w:cs="Menlo"/>
+          <w:sz w:val="16"/>
+          <w:szCs w:val="16"/>
+        </w:rPr>
+        <w:t>serif</w:t>
+      </w:r>
+      <w:proofErr w:type="spellEnd"/>
+      <w:r>
+        <w:rPr>
+          <w:rFonts w:ascii="Menlo" w:hAnsi="Menlo" w:cs="Menlo"/>
+          <w:sz w:val="16"/>
+          <w:szCs w:val="16"/>
+        </w:rPr>
+        <w:t>;</w:t>
+      </w:r>
+      <w:r>
+        <w:rPr>
+          <w:rFonts w:ascii="Menlo" w:hAnsi="Menlo" w:cs="Menlo"/>
+          <w:sz w:val="16"/>
+          <w:szCs w:val="16"/>
+        </w:rPr>
+        <w:br/>
+      </w:r>
+    </w:p>
+    <w:p>
+      <w:pPr>
+        <w:pStyle w:val="P"/>
+        <w:ind w:left="851"/>
+        <w:rPr>
+          <w:rFonts w:ascii="Menlo" w:hAnsi="Menlo" w:cs="Menlo"/>
+          <w:color w:val="808080" w:themeColor="background1" w:themeShade="80"/>
+          <w:sz w:val="16"/>
+          <w:szCs w:val="16"/>
+        </w:rPr>
+      </w:pPr>
+      <w:r>
+        <w:rPr>
+          <w:rFonts w:ascii="Menlo" w:hAnsi="Menlo" w:cs="Menlo"/>
+          <w:color w:val="808080" w:themeColor="background1" w:themeShade="80"/>
+          <w:sz w:val="16"/>
+          <w:szCs w:val="16"/>
+        </w:rPr>
+        <w:t xml:space="preserve">    /* couleurs */</w:t>
+      </w:r>
+    </w:p>
+    <w:p>
+      <w:pPr>
+        <w:pStyle w:val="P"/>
+        <w:ind w:left="851"/>
+        <w:rPr>
+          <w:rFonts w:ascii="Menlo" w:hAnsi="Menlo" w:cs="Menlo"/>
+          <w:sz w:val="16"/>
+          <w:szCs w:val="16"/>
+        </w:rPr>
+      </w:pPr>
+      <w:r>
+        <w:rPr>
+          <w:rFonts w:ascii="Menlo" w:hAnsi="Menlo" w:cs="Menlo"/>
+          <w:sz w:val="16"/>
+          <w:szCs w:val="16"/>
+        </w:rPr>
+        <w:t xml:space="preserve">    </w:t>
+      </w:r>
+      <w:r>
+        <w:rPr>
+          <w:rFonts w:ascii="Menlo" w:hAnsi="Menlo" w:cs="Menlo"/>
+          <w:b/>
+          <w:bCs/>
+          <w:sz w:val="16"/>
+          <w:szCs w:val="16"/>
+        </w:rPr>
+        <w:t>--couleur-titre:</w:t>
+      </w:r>
+      <w:r>
+        <w:rPr>
+          <w:rFonts w:ascii="Menlo" w:hAnsi="Menlo" w:cs="Menlo"/>
+          <w:sz w:val="16"/>
+          <w:szCs w:val="16"/>
+        </w:rPr>
+        <w:t xml:space="preserve"> </w:t>
+      </w:r>
+      <w:r>
+        <w:rPr>
+          <w:rFonts w:ascii="Menlo" w:hAnsi="Menlo" w:cs="Menlo"/>
+          <w:sz w:val="16"/>
+          <w:szCs w:val="16"/>
+          <w:highlight w:val="yellow"/>
+        </w:rPr>
+        <w:t>#fff</w:t>
+      </w:r>
+      <w:r>
+        <w:rPr>
+          <w:rFonts w:ascii="Menlo" w:hAnsi="Menlo" w:cs="Menlo"/>
+          <w:sz w:val="16"/>
+          <w:szCs w:val="16"/>
+        </w:rPr>
+        <w:t>;</w:t>
+      </w:r>
+    </w:p>
+    <w:p>
+      <w:pPr>
+        <w:pStyle w:val="P"/>
+        <w:ind w:left="851"/>
+        <w:rPr>
+          <w:rFonts w:ascii="Menlo" w:hAnsi="Menlo" w:cs="Menlo"/>
+          <w:sz w:val="16"/>
+          <w:szCs w:val="16"/>
+        </w:rPr>
+      </w:pPr>
+      <w:r>
+        <w:rPr>
+          <w:rFonts w:ascii="Menlo" w:hAnsi="Menlo" w:cs="Menlo"/>
+          <w:sz w:val="16"/>
+          <w:szCs w:val="16"/>
+        </w:rPr>
+        <w:t xml:space="preserve">    </w:t>
+      </w:r>
+      <w:r>
+        <w:rPr>
+          <w:rFonts w:ascii="Menlo" w:hAnsi="Menlo" w:cs="Menlo"/>
+          <w:b/>
+          <w:bCs/>
+          <w:sz w:val="16"/>
+          <w:szCs w:val="16"/>
+        </w:rPr>
+        <w:t>--couleur-sous-titre:</w:t>
+      </w:r>
+      <w:r>
+        <w:rPr>
+          <w:rFonts w:ascii="Menlo" w:hAnsi="Menlo" w:cs="Menlo"/>
+          <w:sz w:val="16"/>
+          <w:szCs w:val="16"/>
+        </w:rPr>
+        <w:t xml:space="preserve"> </w:t>
+      </w:r>
+      <w:r>
+        <w:rPr>
+          <w:rFonts w:ascii="Menlo" w:hAnsi="Menlo" w:cs="Menlo"/>
+          <w:sz w:val="16"/>
+          <w:szCs w:val="16"/>
+          <w:highlight w:val="yellow"/>
+        </w:rPr>
+        <w:t>#fff</w:t>
+      </w:r>
+      <w:r>
+        <w:rPr>
+          <w:rFonts w:ascii="Menlo" w:hAnsi="Menlo" w:cs="Menlo"/>
+          <w:sz w:val="16"/>
+          <w:szCs w:val="16"/>
+        </w:rPr>
+        <w:t>;</w:t>
+      </w:r>
+    </w:p>
+    <w:p>
+      <w:pPr>
+        <w:pStyle w:val="P"/>
+        <w:ind w:left="851"/>
+        <w:rPr>
+          <w:rFonts w:ascii="Menlo" w:hAnsi="Menlo" w:cs="Menlo"/>
+          <w:sz w:val="16"/>
+          <w:szCs w:val="16"/>
+        </w:rPr>
+      </w:pPr>
+      <w:r>
+        <w:rPr>
+          <w:rFonts w:ascii="Menlo" w:hAnsi="Menlo" w:cs="Menlo"/>
+          <w:b/>
+          <w:bCs/>
+          <w:sz w:val="16"/>
+          <w:szCs w:val="16"/>
+        </w:rPr>
+        <w:t xml:space="preserve">    --couleur-bas-de-vignette:</w:t>
+      </w:r>
+      <w:r>
+        <w:rPr>
+          <w:rFonts w:ascii="Menlo" w:hAnsi="Menlo" w:cs="Menlo"/>
+          <w:sz w:val="16"/>
+          <w:szCs w:val="16"/>
+        </w:rPr>
+        <w:t xml:space="preserve"> </w:t>
+      </w:r>
+      <w:r>
+        <w:rPr>
+          <w:rFonts w:ascii="Menlo" w:hAnsi="Menlo" w:cs="Menlo"/>
+          <w:sz w:val="16"/>
+          <w:szCs w:val="16"/>
+          <w:highlight w:val="yellow"/>
+        </w:rPr>
+        <w:t>#fff</w:t>
+      </w:r>
+      <w:r>
+        <w:rPr>
+          <w:rFonts w:ascii="Menlo" w:hAnsi="Menlo" w:cs="Menlo"/>
+          <w:sz w:val="16"/>
+          <w:szCs w:val="16"/>
+        </w:rPr>
+        <w:t>;</w:t>
+      </w:r>
+    </w:p>
+    <w:p>
+      <w:pPr>
+        <w:pStyle w:val="P"/>
+        <w:ind w:left="851"/>
+        <w:rPr>
+          <w:rFonts w:ascii="Menlo" w:hAnsi="Menlo" w:cs="Menlo"/>
+          <w:sz w:val="16"/>
+          <w:szCs w:val="16"/>
+        </w:rPr>
+      </w:pPr>
+      <w:r>
+        <w:rPr>
+          <w:rFonts w:ascii="Menlo" w:hAnsi="Menlo" w:cs="Menlo"/>
+          <w:b/>
+          <w:bCs/>
+          <w:sz w:val="16"/>
+          <w:szCs w:val="16"/>
+        </w:rPr>
+        <w:t xml:space="preserve">    --couleur-texte-</w:t>
+      </w:r>
+      <w:proofErr w:type="spellStart"/>
+      <w:r>
+        <w:rPr>
+          <w:rFonts w:ascii="Menlo" w:hAnsi="Menlo" w:cs="Menlo"/>
+          <w:b/>
+          <w:bCs/>
+          <w:sz w:val="16"/>
+          <w:szCs w:val="16"/>
+        </w:rPr>
+        <w:t>footer</w:t>
+      </w:r>
+      <w:proofErr w:type="spellEnd"/>
+      <w:r>
+        <w:rPr>
+          <w:rFonts w:ascii="Menlo" w:hAnsi="Menlo" w:cs="Menlo"/>
+          <w:b/>
+          <w:bCs/>
+          <w:sz w:val="16"/>
+          <w:szCs w:val="16"/>
+        </w:rPr>
+        <w:t>:</w:t>
+      </w:r>
+      <w:r>
+        <w:rPr>
+          <w:rFonts w:ascii="Menlo" w:hAnsi="Menlo" w:cs="Menlo"/>
+          <w:sz w:val="16"/>
+          <w:szCs w:val="16"/>
+        </w:rPr>
+        <w:t xml:space="preserve"> </w:t>
+      </w:r>
+      <w:r>
+        <w:rPr>
+          <w:rFonts w:ascii="Menlo" w:hAnsi="Menlo" w:cs="Menlo"/>
+          <w:sz w:val="16"/>
+          <w:szCs w:val="16"/>
+          <w:highlight w:val="yellow"/>
+        </w:rPr>
+        <w:t>#fff</w:t>
+      </w:r>
+      <w:r>
+        <w:rPr>
+          <w:rFonts w:ascii="Menlo" w:hAnsi="Menlo" w:cs="Menlo"/>
+          <w:sz w:val="16"/>
+          <w:szCs w:val="16"/>
+        </w:rPr>
+        <w:t>;</w:t>
+      </w:r>
+    </w:p>
+    <w:p>
+      <w:pPr>
+        <w:pStyle w:val="P"/>
+        <w:ind w:left="851"/>
+        <w:rPr>
+          <w:rFonts w:ascii="Menlo" w:hAnsi="Menlo" w:cs="Menlo"/>
+          <w:sz w:val="16"/>
+          <w:szCs w:val="16"/>
+          <w:lang w:val="en-US"/>
+        </w:rPr>
+      </w:pPr>
+      <w:r>
+        <w:rPr>
+          <w:rFonts w:ascii="Menlo" w:hAnsi="Menlo" w:cs="Menlo"/>
+          <w:sz w:val="16"/>
+          <w:szCs w:val="16"/>
+        </w:rPr>
+        <w:t xml:space="preserve">    </w:t>
+      </w:r>
+      <w:r>
+        <w:rPr>
+          <w:rFonts w:ascii="Menlo" w:hAnsi="Menlo" w:cs="Menlo"/>
+          <w:b/>
+          <w:bCs/>
+          <w:sz w:val="16"/>
+          <w:szCs w:val="16"/>
+          <w:lang w:val="en-US"/>
+        </w:rPr>
+        <w:t>--</w:t>
+      </w:r>
+      <w:proofErr w:type="spellStart"/>
+      <w:r>
+        <w:rPr>
+          <w:rFonts w:ascii="Menlo" w:hAnsi="Menlo" w:cs="Menlo"/>
+          <w:b/>
+          <w:bCs/>
+          <w:sz w:val="16"/>
+          <w:szCs w:val="16"/>
+          <w:lang w:val="en-US"/>
+        </w:rPr>
+        <w:t>bg-couleur-header-</w:t>
+      </w:r>
+      <w:proofErr w:type="gramStart"/>
+      <w:r>
+        <w:rPr>
+          <w:rFonts w:ascii="Menlo" w:hAnsi="Menlo" w:cs="Menlo"/>
+          <w:b/>
+          <w:bCs/>
+          <w:sz w:val="16"/>
+          <w:szCs w:val="16"/>
+          <w:lang w:val="en-US"/>
+        </w:rPr>
+        <w:t>footer:</w:t>
+      </w:r>
+      <w:r>
+        <w:rPr>
+          <w:rFonts w:ascii="Menlo" w:hAnsi="Menlo" w:cs="Menlo"/>
+          <w:sz w:val="16"/>
+          <w:szCs w:val="16"/>
+          <w:highlight w:val="yellow"/>
+          <w:lang w:val="en-US"/>
+        </w:rPr>
+        <w:t>rgb</w:t>
+      </w:r>
+      <w:proofErr w:type="spellEnd"/>
+      <w:proofErr w:type="gramEnd"/>
+      <w:r>
+        <w:rPr>
+          <w:rFonts w:ascii="Menlo" w:hAnsi="Menlo" w:cs="Menlo"/>
+          <w:sz w:val="16"/>
+          <w:szCs w:val="16"/>
+          <w:highlight w:val="yellow"/>
+          <w:lang w:val="en-US"/>
+        </w:rPr>
+        <w:t>(25, 31, 58);</w:t>
+      </w:r>
+    </w:p>
+    <w:p>
+      <w:pPr>
+        <w:pStyle w:val="P"/>
+        <w:ind w:left="851"/>
+        <w:rPr>
+          <w:rFonts w:ascii="Menlo" w:hAnsi="Menlo" w:cs="Menlo"/>
+          <w:sz w:val="16"/>
+          <w:szCs w:val="16"/>
+        </w:rPr>
+      </w:pPr>
+      <w:r>
+        <w:rPr>
+          <w:rFonts w:ascii="Menlo" w:hAnsi="Menlo" w:cs="Menlo"/>
+          <w:sz w:val="16"/>
+          <w:szCs w:val="16"/>
+          <w:lang w:val="en-US"/>
+        </w:rPr>
+        <w:t xml:space="preserve">    </w:t>
+      </w:r>
+      <w:r>
+        <w:rPr>
+          <w:rFonts w:ascii="Menlo" w:hAnsi="Menlo" w:cs="Menlo"/>
+          <w:b/>
+          <w:bCs/>
+          <w:sz w:val="16"/>
+          <w:szCs w:val="16"/>
+        </w:rPr>
+        <w:t>--</w:t>
+      </w:r>
+      <w:proofErr w:type="spellStart"/>
+      <w:r>
+        <w:rPr>
+          <w:rFonts w:ascii="Menlo" w:hAnsi="Menlo" w:cs="Menlo"/>
+          <w:b/>
+          <w:bCs/>
+          <w:sz w:val="16"/>
+          <w:szCs w:val="16"/>
+        </w:rPr>
+        <w:t>bg</w:t>
+      </w:r>
+      <w:proofErr w:type="spellEnd"/>
+      <w:r>
+        <w:rPr>
+          <w:rFonts w:ascii="Menlo" w:hAnsi="Menlo" w:cs="Menlo"/>
+          <w:b/>
+          <w:bCs/>
+          <w:sz w:val="16"/>
+          <w:szCs w:val="16"/>
+        </w:rPr>
+        <w:t>-couleur-</w:t>
+      </w:r>
+      <w:proofErr w:type="spellStart"/>
+      <w:r>
+        <w:rPr>
+          <w:rFonts w:ascii="Menlo" w:hAnsi="Menlo" w:cs="Menlo"/>
+          <w:b/>
+          <w:bCs/>
+          <w:sz w:val="16"/>
+          <w:szCs w:val="16"/>
+        </w:rPr>
+        <w:t>depart</w:t>
+      </w:r>
+      <w:proofErr w:type="spellEnd"/>
+      <w:r>
+        <w:rPr>
+          <w:rFonts w:ascii="Menlo" w:hAnsi="Menlo" w:cs="Menlo"/>
+          <w:b/>
+          <w:bCs/>
+          <w:sz w:val="16"/>
+          <w:szCs w:val="16"/>
+        </w:rPr>
+        <w:t>:</w:t>
+      </w:r>
+      <w:r>
+        <w:rPr>
+          <w:rFonts w:ascii="Menlo" w:hAnsi="Menlo" w:cs="Menlo"/>
+          <w:sz w:val="16"/>
+          <w:szCs w:val="16"/>
+        </w:rPr>
+        <w:t xml:space="preserve"> </w:t>
+      </w:r>
+      <w:r>
+        <w:rPr>
+          <w:rFonts w:ascii="Menlo" w:hAnsi="Menlo" w:cs="Menlo"/>
+          <w:sz w:val="16"/>
+          <w:szCs w:val="16"/>
+          <w:highlight w:val="yellow"/>
+        </w:rPr>
+        <w:t>#fff;</w:t>
+      </w:r>
+    </w:p>
+    <w:p>
+      <w:pPr>
+        <w:pStyle w:val="P"/>
+        <w:ind w:left="851"/>
+        <w:rPr>
+          <w:rFonts w:ascii="Menlo" w:hAnsi="Menlo" w:cs="Menlo"/>
+          <w:sz w:val="16"/>
+          <w:szCs w:val="16"/>
+        </w:rPr>
+      </w:pPr>
+      <w:r>
+        <w:rPr>
+          <w:rFonts w:ascii="Menlo" w:hAnsi="Menlo" w:cs="Menlo"/>
+          <w:sz w:val="16"/>
+          <w:szCs w:val="16"/>
+        </w:rPr>
+        <w:t xml:space="preserve">    </w:t>
+      </w:r>
+      <w:r>
+        <w:rPr>
+          <w:rFonts w:ascii="Menlo" w:hAnsi="Menlo" w:cs="Menlo"/>
+          <w:b/>
+          <w:bCs/>
+          <w:sz w:val="16"/>
+          <w:szCs w:val="16"/>
+        </w:rPr>
+        <w:t>--</w:t>
+      </w:r>
+      <w:proofErr w:type="spellStart"/>
+      <w:r>
+        <w:rPr>
+          <w:rFonts w:ascii="Menlo" w:hAnsi="Menlo" w:cs="Menlo"/>
+          <w:b/>
+          <w:bCs/>
+          <w:sz w:val="16"/>
+          <w:szCs w:val="16"/>
+        </w:rPr>
+        <w:t>bg</w:t>
+      </w:r>
+      <w:proofErr w:type="spellEnd"/>
+      <w:r>
+        <w:rPr>
+          <w:rFonts w:ascii="Menlo" w:hAnsi="Menlo" w:cs="Menlo"/>
+          <w:b/>
+          <w:bCs/>
+          <w:sz w:val="16"/>
+          <w:szCs w:val="16"/>
+        </w:rPr>
+        <w:t>-couleur-fin:</w:t>
+      </w:r>
+      <w:r>
+        <w:rPr>
+          <w:rFonts w:ascii="Menlo" w:hAnsi="Menlo" w:cs="Menlo"/>
+          <w:sz w:val="16"/>
+          <w:szCs w:val="16"/>
+        </w:rPr>
+        <w:t xml:space="preserve"> </w:t>
+      </w:r>
+      <w:r>
+        <w:rPr>
+          <w:rFonts w:ascii="Menlo" w:hAnsi="Menlo" w:cs="Menlo"/>
+          <w:sz w:val="16"/>
+          <w:szCs w:val="16"/>
+          <w:highlight w:val="yellow"/>
+        </w:rPr>
+        <w:t>#f2f0de;</w:t>
+      </w:r>
+    </w:p>
+    <w:p>
+      <w:pPr>
+        <w:pStyle w:val="P"/>
+        <w:ind w:left="851"/>
+        <w:rPr>
+          <w:rFonts w:ascii="Menlo" w:hAnsi="Menlo" w:cs="Menlo"/>
+          <w:sz w:val="16"/>
+          <w:szCs w:val="16"/>
+        </w:rPr>
+      </w:pPr>
+      <w:r>
+        <w:rPr>
+          <w:rFonts w:ascii="Menlo" w:hAnsi="Menlo" w:cs="Menlo"/>
+          <w:sz w:val="16"/>
+          <w:szCs w:val="16"/>
+        </w:rPr>
+        <w:t xml:space="preserve">    </w:t>
+      </w:r>
+      <w:r>
+        <w:rPr>
+          <w:rFonts w:ascii="Menlo" w:hAnsi="Menlo" w:cs="Menlo"/>
+          <w:b/>
+          <w:bCs/>
+          <w:sz w:val="16"/>
+          <w:szCs w:val="16"/>
+        </w:rPr>
+        <w:t xml:space="preserve">--couleur-bouton:  </w:t>
       </w:r>
       <w:proofErr w:type="spellStart"/>
       <w:proofErr w:type="gramStart"/>
       <w:r>
-        <w:t>style.css</w:t>
-      </w:r>
-      <w:r>
-        <w:rPr>
-          <w:rFonts w:ascii="MS Gothic" w:eastAsia="MS Gothic" w:hAnsi="MS Gothic" w:cs="MS Gothic" w:hint="eastAsia"/>
-        </w:rPr>
-        <w:t>,</w:t>
-      </w:r>
-      <w:r>
-        <w:rPr>
-          <w:rFonts w:ascii="MS Gothic" w:eastAsia="MS Gothic" w:hAnsi="MS Gothic" w:cs="MS Gothic"/>
-        </w:rPr>
-        <w:t>l</w:t>
-      </w:r>
-      <w:r>
-        <w:t>ignes</w:t>
+        <w:rPr>
+          <w:rFonts w:ascii="Menlo" w:hAnsi="Menlo" w:cs="Menlo"/>
+          <w:sz w:val="16"/>
+          <w:szCs w:val="16"/>
+          <w:highlight w:val="yellow"/>
+        </w:rPr>
+        <w:t>rgb</w:t>
       </w:r>
       <w:proofErr w:type="spellEnd"/>
+      <w:r>
+        <w:rPr>
+          <w:rFonts w:ascii="Menlo" w:hAnsi="Menlo" w:cs="Menlo"/>
+          <w:sz w:val="16"/>
+          <w:szCs w:val="16"/>
+          <w:highlight w:val="yellow"/>
+        </w:rPr>
+        <w:t>(</w:t>
+      </w:r>
       <w:proofErr w:type="gramEnd"/>
       <w:r>
-        <w:t xml:space="preserve"> 1</w:t>
-      </w:r>
-      <w:r>
-        <w:t>7</w:t>
-      </w:r>
-      <w:r>
-        <w:t xml:space="preserve"> à </w:t>
-      </w:r>
-      <w:r>
-        <w:t>32</w:t>
-      </w:r>
-      <w:r>
-        <w:t>)</w:t>
-      </w:r>
-      <w:r>
-        <w:rPr>
-          <w:rFonts w:ascii="MS Gothic" w:eastAsia="MS Gothic" w:hAnsi="MS Gothic" w:cs="MS Gothic" w:hint="eastAsia"/>
-        </w:rPr>
-        <w:t> - -</w:t>
-      </w:r>
-      <w:r>
-        <w:rPr>
-          <w:rFonts w:ascii="MS Gothic" w:eastAsia="MS Gothic" w:hAnsi="MS Gothic" w:cs="MS Gothic"/>
-        </w:rPr>
-        <w:br/>
-      </w:r>
-      <w:r>
-        <w:rPr>
-          <w:rFonts w:ascii="MS Gothic" w:eastAsia="MS Gothic" w:hAnsi="MS Gothic" w:cs="MS Gothic"/>
-        </w:rPr>
-        <w:br/>
-      </w:r>
-      <w:proofErr w:type="spellStart"/>
-      <w:r>
-        <w:t>Ensurligné</w:t>
-      </w:r>
-      <w:proofErr w:type="spellEnd"/>
-      <w:r>
-        <w:t xml:space="preserve"> jaune, les valeurs modifiables</w:t>
+        <w:rPr>
+          <w:rFonts w:ascii="Menlo" w:hAnsi="Menlo" w:cs="Menlo"/>
+          <w:sz w:val="16"/>
+          <w:szCs w:val="16"/>
+          <w:highlight w:val="yellow"/>
+        </w:rPr>
+        <w:t>188, 109, 40);</w:t>
       </w:r>
     </w:p>
     <w:p>
@@ -2125,114 +3133,15 @@
         <w:ind w:left="851"/>
         <w:rPr>
           <w:rFonts w:ascii="Menlo" w:hAnsi="Menlo" w:cs="Menlo"/>
-        </w:rPr>
-      </w:pPr>
-      <w:r>
-        <w:br/>
-      </w:r>
-      <w:r>
-        <w:rPr>
-          <w:rFonts w:ascii="Menlo" w:hAnsi="Menlo" w:cs="Menlo"/>
-        </w:rPr>
-        <w:t xml:space="preserve"> </w:t>
-      </w:r>
-    </w:p>
-    <w:p>
-      <w:pPr>
-        <w:pStyle w:val="P"/>
-        <w:ind w:left="851"/>
-        <w:rPr>
-          <w:rFonts w:ascii="Menlo" w:hAnsi="Menlo" w:cs="Menlo"/>
-        </w:rPr>
-      </w:pPr>
-      <w:proofErr w:type="gramStart"/>
-      <w:r>
-        <w:rPr>
-          <w:rFonts w:ascii="Menlo" w:hAnsi="Menlo" w:cs="Menlo"/>
-        </w:rPr>
-        <w:t>:root</w:t>
-      </w:r>
-      <w:proofErr w:type="gramEnd"/>
-      <w:r>
-        <w:rPr>
-          <w:rFonts w:ascii="Menlo" w:hAnsi="Menlo" w:cs="Menlo"/>
-        </w:rPr>
-        <w:t xml:space="preserve"> {</w:t>
-      </w:r>
-      <w:r>
-        <w:rPr>
-          <w:rFonts w:ascii="Menlo" w:hAnsi="Menlo" w:cs="Menlo"/>
-        </w:rPr>
-        <w:br/>
-      </w:r>
-    </w:p>
-    <w:p>
-      <w:pPr>
-        <w:pStyle w:val="P"/>
-        <w:ind w:left="851"/>
-        <w:rPr>
-          <w:rFonts w:ascii="Menlo" w:hAnsi="Menlo" w:cs="Menlo"/>
-          <w:color w:val="808080" w:themeColor="background1" w:themeShade="80"/>
-        </w:rPr>
-      </w:pPr>
-      <w:r>
-        <w:rPr>
-          <w:rFonts w:ascii="Menlo" w:hAnsi="Menlo" w:cs="Menlo"/>
-        </w:rPr>
-        <w:t xml:space="preserve">    </w:t>
-      </w:r>
-      <w:r>
-        <w:rPr>
-          <w:rFonts w:ascii="Menlo" w:hAnsi="Menlo" w:cs="Menlo"/>
-          <w:color w:val="808080" w:themeColor="background1" w:themeShade="80"/>
-        </w:rPr>
-        <w:t xml:space="preserve">/* choix entre 4 polices: </w:t>
-      </w:r>
-      <w:proofErr w:type="spellStart"/>
-      <w:r>
-        <w:rPr>
-          <w:rFonts w:ascii="Menlo" w:hAnsi="Menlo" w:cs="Menlo"/>
-          <w:color w:val="808080" w:themeColor="background1" w:themeShade="80"/>
-        </w:rPr>
-        <w:t>Roboto</w:t>
-      </w:r>
-      <w:proofErr w:type="spellEnd"/>
-      <w:r>
-        <w:rPr>
-          <w:rFonts w:ascii="Menlo" w:hAnsi="Menlo" w:cs="Menlo"/>
-          <w:color w:val="808080" w:themeColor="background1" w:themeShade="80"/>
-        </w:rPr>
-        <w:t xml:space="preserve">, Rubik, </w:t>
-      </w:r>
-      <w:proofErr w:type="spellStart"/>
-      <w:r>
-        <w:rPr>
-          <w:rFonts w:ascii="Menlo" w:hAnsi="Menlo" w:cs="Menlo"/>
-          <w:color w:val="808080" w:themeColor="background1" w:themeShade="80"/>
-        </w:rPr>
-        <w:t>Acme</w:t>
-      </w:r>
-      <w:proofErr w:type="spellEnd"/>
-      <w:r>
-        <w:rPr>
-          <w:rFonts w:ascii="Menlo" w:hAnsi="Menlo" w:cs="Menlo"/>
-          <w:color w:val="808080" w:themeColor="background1" w:themeShade="80"/>
-        </w:rPr>
-        <w:t>, Oswald */</w:t>
-      </w:r>
-    </w:p>
-    <w:p>
-      <w:pPr>
-        <w:pStyle w:val="P"/>
-        <w:ind w:left="851"/>
-        <w:rPr>
-          <w:rFonts w:ascii="Menlo" w:hAnsi="Menlo" w:cs="Menlo"/>
-        </w:rPr>
-      </w:pPr>
-      <w:r>
-        <w:rPr>
-          <w:rFonts w:ascii="Menlo" w:hAnsi="Menlo" w:cs="Menlo"/>
-          <w:color w:val="808080" w:themeColor="background1" w:themeShade="80"/>
+          <w:sz w:val="16"/>
+          <w:szCs w:val="16"/>
+        </w:rPr>
+      </w:pPr>
+      <w:r>
+        <w:rPr>
+          <w:rFonts w:ascii="Menlo" w:hAnsi="Menlo" w:cs="Menlo"/>
+          <w:sz w:val="16"/>
+          <w:szCs w:val="16"/>
         </w:rPr>
         <w:t xml:space="preserve">    </w:t>
       </w:r>
@@ -2241,598 +3150,48 @@
           <w:rFonts w:ascii="Menlo" w:hAnsi="Menlo" w:cs="Menlo"/>
           <w:b/>
           <w:bCs/>
-        </w:rPr>
-        <w:t>--police:</w:t>
-      </w:r>
-      <w:r>
-        <w:rPr>
-          <w:rFonts w:ascii="Menlo" w:hAnsi="Menlo" w:cs="Menlo"/>
-        </w:rPr>
-        <w:t xml:space="preserve"> '</w:t>
+          <w:sz w:val="16"/>
+          <w:szCs w:val="16"/>
+        </w:rPr>
+        <w:t>--couleur-bouton-</w:t>
       </w:r>
       <w:proofErr w:type="spellStart"/>
-      <w:r>
-        <w:rPr>
-          <w:rFonts w:ascii="Menlo" w:hAnsi="Menlo" w:cs="Menlo"/>
-          <w:highlight w:val="yellow"/>
-        </w:rPr>
-        <w:t>Roboto</w:t>
-      </w:r>
-      <w:proofErr w:type="spellEnd"/>
-      <w:r>
-        <w:rPr>
-          <w:rFonts w:ascii="Menlo" w:hAnsi="Menlo" w:cs="Menlo"/>
-        </w:rPr>
-        <w:t>', sans-</w:t>
-      </w:r>
-      <w:proofErr w:type="spellStart"/>
-      <w:r>
-        <w:rPr>
-          <w:rFonts w:ascii="Menlo" w:hAnsi="Menlo" w:cs="Menlo"/>
-        </w:rPr>
-        <w:t>serif</w:t>
-      </w:r>
-      <w:proofErr w:type="spellEnd"/>
-      <w:r>
-        <w:rPr>
-          <w:rFonts w:ascii="Menlo" w:hAnsi="Menlo" w:cs="Menlo"/>
-        </w:rPr>
-        <w:t>;</w:t>
-      </w:r>
-    </w:p>
-    <w:p>
-      <w:pPr>
-        <w:pStyle w:val="P"/>
-        <w:ind w:left="851"/>
-        <w:rPr>
-          <w:rFonts w:ascii="Menlo" w:hAnsi="Menlo" w:cs="Menlo"/>
-        </w:rPr>
-      </w:pPr>
-      <w:r>
-        <w:rPr>
-          <w:rFonts w:ascii="Menlo" w:hAnsi="Menlo" w:cs="Menlo"/>
-        </w:rPr>
-        <w:t xml:space="preserve">    </w:t>
-      </w:r>
       <w:r>
         <w:rPr>
           <w:rFonts w:ascii="Menlo" w:hAnsi="Menlo" w:cs="Menlo"/>
           <w:b/>
           <w:bCs/>
-        </w:rPr>
-        <w:t>--police-titre:</w:t>
-      </w:r>
-      <w:r>
-        <w:rPr>
-          <w:rFonts w:ascii="Menlo" w:hAnsi="Menlo" w:cs="Menlo"/>
-        </w:rPr>
-        <w:t xml:space="preserve"> '</w:t>
-      </w:r>
-      <w:proofErr w:type="spellStart"/>
-      <w:r>
-        <w:rPr>
-          <w:rFonts w:ascii="Menlo" w:hAnsi="Menlo" w:cs="Menlo"/>
-          <w:highlight w:val="yellow"/>
-        </w:rPr>
-        <w:t>Roboto</w:t>
+          <w:sz w:val="16"/>
+          <w:szCs w:val="16"/>
+        </w:rPr>
+        <w:t>hover</w:t>
       </w:r>
       <w:proofErr w:type="spellEnd"/>
-      <w:r>
-        <w:rPr>
-          <w:rFonts w:ascii="Menlo" w:hAnsi="Menlo" w:cs="Menlo"/>
-          <w:highlight w:val="yellow"/>
-        </w:rPr>
-        <w:t xml:space="preserve"> Regular'</w:t>
-      </w:r>
-      <w:r>
-        <w:rPr>
-          <w:rFonts w:ascii="Menlo" w:hAnsi="Menlo" w:cs="Menlo"/>
-        </w:rPr>
-        <w:t>, sans-</w:t>
-      </w:r>
-      <w:proofErr w:type="spellStart"/>
-      <w:r>
-        <w:rPr>
-          <w:rFonts w:ascii="Menlo" w:hAnsi="Menlo" w:cs="Menlo"/>
-        </w:rPr>
-        <w:t>serif</w:t>
-      </w:r>
-      <w:proofErr w:type="spellEnd"/>
-      <w:r>
-        <w:rPr>
-          <w:rFonts w:ascii="Menlo" w:hAnsi="Menlo" w:cs="Menlo"/>
-        </w:rPr>
-        <w:t>;</w:t>
-      </w:r>
-    </w:p>
-    <w:p>
-      <w:pPr>
-        <w:pStyle w:val="P"/>
-        <w:ind w:left="851"/>
-        <w:rPr>
-          <w:rFonts w:ascii="Menlo" w:hAnsi="Menlo" w:cs="Menlo"/>
-        </w:rPr>
-      </w:pPr>
-      <w:r>
-        <w:rPr>
-          <w:rFonts w:ascii="Menlo" w:hAnsi="Menlo" w:cs="Menlo"/>
-        </w:rPr>
-        <w:t xml:space="preserve">    </w:t>
-      </w:r>
       <w:r>
         <w:rPr>
           <w:rFonts w:ascii="Menlo" w:hAnsi="Menlo" w:cs="Menlo"/>
           <w:b/>
           <w:bCs/>
-        </w:rPr>
-        <w:t>--police-sous-titre:</w:t>
-      </w:r>
-      <w:r>
-        <w:rPr>
-          <w:rFonts w:ascii="Menlo" w:hAnsi="Menlo" w:cs="Menlo"/>
-        </w:rPr>
-        <w:t xml:space="preserve"> '</w:t>
-      </w:r>
-      <w:proofErr w:type="spellStart"/>
-      <w:r>
-        <w:rPr>
-          <w:rFonts w:ascii="Menlo" w:hAnsi="Menlo" w:cs="Menlo"/>
-          <w:highlight w:val="yellow"/>
-        </w:rPr>
-        <w:t>Roboto</w:t>
-      </w:r>
-      <w:proofErr w:type="spellEnd"/>
-      <w:r>
-        <w:rPr>
-          <w:rFonts w:ascii="Menlo" w:hAnsi="Menlo" w:cs="Menlo"/>
-          <w:highlight w:val="yellow"/>
+          <w:sz w:val="16"/>
+          <w:szCs w:val="16"/>
+        </w:rPr>
+        <w:t>:</w:t>
+      </w:r>
+      <w:r>
+        <w:rPr>
+          <w:rFonts w:ascii="Menlo" w:hAnsi="Menlo" w:cs="Menlo"/>
+          <w:sz w:val="16"/>
+          <w:szCs w:val="16"/>
         </w:rPr>
         <w:t xml:space="preserve"> </w:t>
-      </w:r>
-      <w:proofErr w:type="spellStart"/>
-      <w:r>
-        <w:rPr>
-          <w:rFonts w:ascii="Menlo" w:hAnsi="Menlo" w:cs="Menlo"/>
-          <w:highlight w:val="yellow"/>
-        </w:rPr>
-        <w:t>Thin</w:t>
-      </w:r>
-      <w:proofErr w:type="spellEnd"/>
-      <w:r>
-        <w:rPr>
-          <w:rFonts w:ascii="Menlo" w:hAnsi="Menlo" w:cs="Menlo"/>
-        </w:rPr>
-        <w:t>', sans-</w:t>
-      </w:r>
-      <w:proofErr w:type="spellStart"/>
-      <w:r>
-        <w:rPr>
-          <w:rFonts w:ascii="Menlo" w:hAnsi="Menlo" w:cs="Menlo"/>
-        </w:rPr>
-        <w:t>serif</w:t>
-      </w:r>
-      <w:proofErr w:type="spellEnd"/>
-      <w:r>
-        <w:rPr>
-          <w:rFonts w:ascii="Menlo" w:hAnsi="Menlo" w:cs="Menlo"/>
-        </w:rPr>
-        <w:t>;</w:t>
-      </w:r>
-      <w:r>
-        <w:rPr>
-          <w:rFonts w:ascii="Menlo" w:hAnsi="Menlo" w:cs="Menlo"/>
-        </w:rPr>
-        <w:br/>
-      </w:r>
-    </w:p>
-    <w:p>
-      <w:pPr>
-        <w:pStyle w:val="P"/>
-        <w:ind w:left="851"/>
-        <w:rPr>
-          <w:rFonts w:ascii="Menlo" w:hAnsi="Menlo" w:cs="Menlo"/>
-          <w:color w:val="808080" w:themeColor="background1" w:themeShade="80"/>
-        </w:rPr>
-      </w:pPr>
-      <w:r>
-        <w:rPr>
-          <w:rFonts w:ascii="Menlo" w:hAnsi="Menlo" w:cs="Menlo"/>
-          <w:color w:val="808080" w:themeColor="background1" w:themeShade="80"/>
-        </w:rPr>
-        <w:t xml:space="preserve">    /* couleurs */</w:t>
-      </w:r>
-    </w:p>
-    <w:p>
-      <w:pPr>
-        <w:pStyle w:val="P"/>
-        <w:ind w:left="851"/>
-        <w:rPr>
-          <w:rFonts w:ascii="Menlo" w:hAnsi="Menlo" w:cs="Menlo"/>
-        </w:rPr>
-      </w:pPr>
-      <w:r>
-        <w:rPr>
-          <w:rFonts w:ascii="Menlo" w:hAnsi="Menlo" w:cs="Menlo"/>
-        </w:rPr>
-        <w:t xml:space="preserve">    </w:t>
-      </w:r>
-      <w:r>
-        <w:rPr>
-          <w:rFonts w:ascii="Menlo" w:hAnsi="Menlo" w:cs="Menlo"/>
-          <w:b/>
-          <w:bCs/>
-        </w:rPr>
-        <w:t>--couleur-titre:</w:t>
-      </w:r>
-      <w:r>
-        <w:rPr>
-          <w:rFonts w:ascii="Menlo" w:hAnsi="Menlo" w:cs="Menlo"/>
-        </w:rPr>
-        <w:t xml:space="preserve"> </w:t>
-      </w:r>
-      <w:r>
-        <w:rPr>
-          <w:rFonts w:ascii="Menlo" w:hAnsi="Menlo" w:cs="Menlo"/>
-          <w:highlight w:val="yellow"/>
-        </w:rPr>
-        <w:t>#fff</w:t>
-      </w:r>
-      <w:r>
-        <w:rPr>
-          <w:rFonts w:ascii="Menlo" w:hAnsi="Menlo" w:cs="Menlo"/>
-        </w:rPr>
-        <w:t>;</w:t>
-      </w:r>
-    </w:p>
-    <w:p>
-      <w:pPr>
-        <w:pStyle w:val="P"/>
-        <w:ind w:left="851"/>
-        <w:rPr>
-          <w:rFonts w:ascii="Menlo" w:hAnsi="Menlo" w:cs="Menlo"/>
-        </w:rPr>
-      </w:pPr>
-      <w:r>
-        <w:rPr>
-          <w:rFonts w:ascii="Menlo" w:hAnsi="Menlo" w:cs="Menlo"/>
-        </w:rPr>
-        <w:t xml:space="preserve">    </w:t>
-      </w:r>
-      <w:r>
-        <w:rPr>
-          <w:rFonts w:ascii="Menlo" w:hAnsi="Menlo" w:cs="Menlo"/>
-          <w:b/>
-          <w:bCs/>
-        </w:rPr>
-        <w:t>--couleur-sous-titre:</w:t>
-      </w:r>
-      <w:r>
-        <w:rPr>
-          <w:rFonts w:ascii="Menlo" w:hAnsi="Menlo" w:cs="Menlo"/>
-        </w:rPr>
-        <w:t xml:space="preserve"> </w:t>
-      </w:r>
-      <w:r>
-        <w:rPr>
-          <w:rFonts w:ascii="Menlo" w:hAnsi="Menlo" w:cs="Menlo"/>
-          <w:highlight w:val="yellow"/>
-        </w:rPr>
-        <w:t>#fff</w:t>
-      </w:r>
-      <w:r>
-        <w:rPr>
-          <w:rFonts w:ascii="Menlo" w:hAnsi="Menlo" w:cs="Menlo"/>
-        </w:rPr>
-        <w:t>;</w:t>
-      </w:r>
-    </w:p>
-    <w:p>
-      <w:pPr>
-        <w:pStyle w:val="P"/>
-        <w:ind w:left="851"/>
-        <w:rPr>
-          <w:rFonts w:ascii="Menlo" w:hAnsi="Menlo" w:cs="Menlo"/>
-        </w:rPr>
-      </w:pPr>
-      <w:r>
-        <w:rPr>
-          <w:rFonts w:ascii="Menlo" w:hAnsi="Menlo" w:cs="Menlo"/>
-          <w:b/>
-          <w:bCs/>
-        </w:rPr>
-        <w:t xml:space="preserve">    --couleur-bas-de-vignette:</w:t>
-      </w:r>
-      <w:r>
-        <w:rPr>
-          <w:rFonts w:ascii="Menlo" w:hAnsi="Menlo" w:cs="Menlo"/>
-        </w:rPr>
-        <w:t xml:space="preserve"> </w:t>
-      </w:r>
-      <w:r>
-        <w:rPr>
-          <w:rFonts w:ascii="Menlo" w:hAnsi="Menlo" w:cs="Menlo"/>
-          <w:highlight w:val="yellow"/>
-        </w:rPr>
-        <w:t>#fff</w:t>
-      </w:r>
-      <w:r>
-        <w:rPr>
-          <w:rFonts w:ascii="Menlo" w:hAnsi="Menlo" w:cs="Menlo"/>
-        </w:rPr>
-        <w:t>;</w:t>
-      </w:r>
-    </w:p>
-    <w:p>
-      <w:pPr>
-        <w:pStyle w:val="P"/>
-        <w:ind w:left="851"/>
-        <w:rPr>
-          <w:rFonts w:ascii="Menlo" w:hAnsi="Menlo" w:cs="Menlo"/>
-        </w:rPr>
-      </w:pPr>
-      <w:r>
-        <w:rPr>
-          <w:rFonts w:ascii="Menlo" w:hAnsi="Menlo" w:cs="Menlo"/>
-          <w:b/>
-          <w:bCs/>
-        </w:rPr>
-        <w:t xml:space="preserve">    --couleur-texte-</w:t>
-      </w:r>
-      <w:proofErr w:type="spellStart"/>
-      <w:r>
-        <w:rPr>
-          <w:rFonts w:ascii="Menlo" w:hAnsi="Menlo" w:cs="Menlo"/>
-          <w:b/>
-          <w:bCs/>
-        </w:rPr>
-        <w:t>footer</w:t>
-      </w:r>
-      <w:proofErr w:type="spellEnd"/>
-      <w:r>
-        <w:rPr>
-          <w:rFonts w:ascii="Menlo" w:hAnsi="Menlo" w:cs="Menlo"/>
-          <w:b/>
-          <w:bCs/>
-        </w:rPr>
-        <w:t>:</w:t>
-      </w:r>
-      <w:r>
-        <w:rPr>
-          <w:rFonts w:ascii="Menlo" w:hAnsi="Menlo" w:cs="Menlo"/>
-        </w:rPr>
-        <w:t xml:space="preserve"> </w:t>
-      </w:r>
-      <w:r>
-        <w:rPr>
-          <w:rFonts w:ascii="Menlo" w:hAnsi="Menlo" w:cs="Menlo"/>
-          <w:highlight w:val="yellow"/>
-        </w:rPr>
-        <w:t>#fff</w:t>
-      </w:r>
-      <w:r>
-        <w:rPr>
-          <w:rFonts w:ascii="Menlo" w:hAnsi="Menlo" w:cs="Menlo"/>
-        </w:rPr>
-        <w:t>;</w:t>
-      </w:r>
-    </w:p>
-    <w:p>
-      <w:pPr>
-        <w:pStyle w:val="P"/>
-        <w:ind w:left="851"/>
-        <w:rPr>
-          <w:rFonts w:ascii="Menlo" w:hAnsi="Menlo" w:cs="Menlo"/>
-          <w:lang w:val="en-US"/>
-        </w:rPr>
-      </w:pPr>
-      <w:r>
-        <w:rPr>
-          <w:rFonts w:ascii="Menlo" w:hAnsi="Menlo" w:cs="Menlo"/>
-        </w:rPr>
-        <w:t xml:space="preserve">    </w:t>
-      </w:r>
-      <w:r>
-        <w:rPr>
-          <w:rFonts w:ascii="Menlo" w:hAnsi="Menlo" w:cs="Menlo"/>
-          <w:b/>
-          <w:bCs/>
-          <w:lang w:val="en-US"/>
-        </w:rPr>
-        <w:t>--</w:t>
-      </w:r>
-      <w:proofErr w:type="spellStart"/>
-      <w:r>
-        <w:rPr>
-          <w:rFonts w:ascii="Menlo" w:hAnsi="Menlo" w:cs="Menlo"/>
-          <w:b/>
-          <w:bCs/>
-          <w:lang w:val="en-US"/>
-        </w:rPr>
-        <w:t>bg-couleur-header-</w:t>
-      </w:r>
-      <w:proofErr w:type="gramStart"/>
-      <w:r>
-        <w:rPr>
-          <w:rFonts w:ascii="Menlo" w:hAnsi="Menlo" w:cs="Menlo"/>
-          <w:b/>
-          <w:bCs/>
-          <w:lang w:val="en-US"/>
-        </w:rPr>
-        <w:t>footer:</w:t>
-      </w:r>
-      <w:r>
-        <w:rPr>
-          <w:rFonts w:ascii="Menlo" w:hAnsi="Menlo" w:cs="Menlo"/>
-          <w:highlight w:val="yellow"/>
-          <w:lang w:val="en-US"/>
-        </w:rPr>
-        <w:t>rgb</w:t>
-      </w:r>
-      <w:proofErr w:type="spellEnd"/>
-      <w:proofErr w:type="gramEnd"/>
-      <w:r>
-        <w:rPr>
-          <w:rFonts w:ascii="Menlo" w:hAnsi="Menlo" w:cs="Menlo"/>
-          <w:highlight w:val="yellow"/>
-          <w:lang w:val="en-US"/>
-        </w:rPr>
-        <w:t>(25, 31, 58);</w:t>
-      </w:r>
-    </w:p>
-    <w:p>
-      <w:pPr>
-        <w:pStyle w:val="P"/>
-        <w:ind w:left="851"/>
-        <w:rPr>
-          <w:rFonts w:ascii="Menlo" w:hAnsi="Menlo" w:cs="Menlo"/>
-        </w:rPr>
-      </w:pPr>
-      <w:r>
-        <w:rPr>
-          <w:rFonts w:ascii="Menlo" w:hAnsi="Menlo" w:cs="Menlo"/>
-          <w:lang w:val="en-US"/>
-        </w:rPr>
-        <w:t xml:space="preserve">    </w:t>
-      </w:r>
-      <w:r>
-        <w:rPr>
-          <w:rFonts w:ascii="Menlo" w:hAnsi="Menlo" w:cs="Menlo"/>
-          <w:b/>
-          <w:bCs/>
-        </w:rPr>
-        <w:t>--</w:t>
-      </w:r>
-      <w:proofErr w:type="spellStart"/>
-      <w:r>
-        <w:rPr>
-          <w:rFonts w:ascii="Menlo" w:hAnsi="Menlo" w:cs="Menlo"/>
-          <w:b/>
-          <w:bCs/>
-        </w:rPr>
-        <w:t>bg</w:t>
-      </w:r>
-      <w:proofErr w:type="spellEnd"/>
-      <w:r>
-        <w:rPr>
-          <w:rFonts w:ascii="Menlo" w:hAnsi="Menlo" w:cs="Menlo"/>
-          <w:b/>
-          <w:bCs/>
-        </w:rPr>
-        <w:t>-couleur-</w:t>
-      </w:r>
-      <w:proofErr w:type="spellStart"/>
-      <w:r>
-        <w:rPr>
-          <w:rFonts w:ascii="Menlo" w:hAnsi="Menlo" w:cs="Menlo"/>
-          <w:b/>
-          <w:bCs/>
-        </w:rPr>
-        <w:t>depart</w:t>
-      </w:r>
-      <w:proofErr w:type="spellEnd"/>
-      <w:r>
-        <w:rPr>
-          <w:rFonts w:ascii="Menlo" w:hAnsi="Menlo" w:cs="Menlo"/>
-          <w:b/>
-          <w:bCs/>
-        </w:rPr>
-        <w:t>:</w:t>
-      </w:r>
-      <w:r>
-        <w:rPr>
-          <w:rFonts w:ascii="Menlo" w:hAnsi="Menlo" w:cs="Menlo"/>
-        </w:rPr>
-        <w:t xml:space="preserve"> </w:t>
-      </w:r>
-      <w:r>
-        <w:rPr>
-          <w:rFonts w:ascii="Menlo" w:hAnsi="Menlo" w:cs="Menlo"/>
-          <w:highlight w:val="yellow"/>
-        </w:rPr>
-        <w:t>#fff;</w:t>
-      </w:r>
-    </w:p>
-    <w:p>
-      <w:pPr>
-        <w:pStyle w:val="P"/>
-        <w:ind w:left="851"/>
-        <w:rPr>
-          <w:rFonts w:ascii="Menlo" w:hAnsi="Menlo" w:cs="Menlo"/>
-        </w:rPr>
-      </w:pPr>
-      <w:r>
-        <w:rPr>
-          <w:rFonts w:ascii="Menlo" w:hAnsi="Menlo" w:cs="Menlo"/>
-        </w:rPr>
-        <w:t xml:space="preserve">    </w:t>
-      </w:r>
-      <w:r>
-        <w:rPr>
-          <w:rFonts w:ascii="Menlo" w:hAnsi="Menlo" w:cs="Menlo"/>
-          <w:b/>
-          <w:bCs/>
-        </w:rPr>
-        <w:t>--</w:t>
-      </w:r>
-      <w:proofErr w:type="spellStart"/>
-      <w:r>
-        <w:rPr>
-          <w:rFonts w:ascii="Menlo" w:hAnsi="Menlo" w:cs="Menlo"/>
-          <w:b/>
-          <w:bCs/>
-        </w:rPr>
-        <w:t>bg</w:t>
-      </w:r>
-      <w:proofErr w:type="spellEnd"/>
-      <w:r>
-        <w:rPr>
-          <w:rFonts w:ascii="Menlo" w:hAnsi="Menlo" w:cs="Menlo"/>
-          <w:b/>
-          <w:bCs/>
-        </w:rPr>
-        <w:t>-couleur-fin:</w:t>
-      </w:r>
-      <w:r>
-        <w:rPr>
-          <w:rFonts w:ascii="Menlo" w:hAnsi="Menlo" w:cs="Menlo"/>
-        </w:rPr>
-        <w:t xml:space="preserve"> </w:t>
-      </w:r>
-      <w:r>
-        <w:rPr>
-          <w:rFonts w:ascii="Menlo" w:hAnsi="Menlo" w:cs="Menlo"/>
-          <w:highlight w:val="yellow"/>
-        </w:rPr>
-        <w:t>#f2f0de;</w:t>
-      </w:r>
-    </w:p>
-    <w:p>
-      <w:pPr>
-        <w:pStyle w:val="P"/>
-        <w:ind w:left="851"/>
-        <w:rPr>
-          <w:rFonts w:ascii="Menlo" w:hAnsi="Menlo" w:cs="Menlo"/>
-        </w:rPr>
-      </w:pPr>
-      <w:r>
-        <w:rPr>
-          <w:rFonts w:ascii="Menlo" w:hAnsi="Menlo" w:cs="Menlo"/>
-        </w:rPr>
-        <w:t xml:space="preserve">    </w:t>
-      </w:r>
-      <w:r>
-        <w:rPr>
-          <w:rFonts w:ascii="Menlo" w:hAnsi="Menlo" w:cs="Menlo"/>
-          <w:b/>
-          <w:bCs/>
-        </w:rPr>
-        <w:t xml:space="preserve">--couleur-bouton:  </w:t>
       </w:r>
       <w:proofErr w:type="spellStart"/>
       <w:proofErr w:type="gramStart"/>
       <w:r>
         <w:rPr>
           <w:rFonts w:ascii="Menlo" w:hAnsi="Menlo" w:cs="Menlo"/>
+          <w:sz w:val="16"/>
+          <w:szCs w:val="16"/>
           <w:highlight w:val="yellow"/>
         </w:rPr>
         <w:t>rgb</w:t>
@@ -2841,6 +3200,8 @@
       <w:r>
         <w:rPr>
           <w:rFonts w:ascii="Menlo" w:hAnsi="Menlo" w:cs="Menlo"/>
+          <w:sz w:val="16"/>
+          <w:szCs w:val="16"/>
           <w:highlight w:val="yellow"/>
         </w:rPr>
         <w:t>(</w:t>
@@ -2849,9 +3210,11 @@
       <w:r>
         <w:rPr>
           <w:rFonts w:ascii="Menlo" w:hAnsi="Menlo" w:cs="Menlo"/>
+          <w:sz w:val="16"/>
+          <w:szCs w:val="16"/>
           <w:highlight w:val="yellow"/>
         </w:rPr>
-        <w:t>188, 109, 40);</w:t>
+        <w:t>252, 120, 3);</w:t>
       </w:r>
     </w:p>
     <w:p>
@@ -2860,90 +3223,22 @@
         <w:ind w:left="851"/>
         <w:rPr>
           <w:rFonts w:ascii="Menlo" w:hAnsi="Menlo" w:cs="Menlo"/>
-        </w:rPr>
-      </w:pPr>
-      <w:r>
-        <w:rPr>
-          <w:rFonts w:ascii="Menlo" w:hAnsi="Menlo" w:cs="Menlo"/>
-        </w:rPr>
-        <w:t xml:space="preserve">    </w:t>
-      </w:r>
-      <w:r>
-        <w:rPr>
-          <w:rFonts w:ascii="Menlo" w:hAnsi="Menlo" w:cs="Menlo"/>
-          <w:b/>
-          <w:bCs/>
-        </w:rPr>
-        <w:t>--couleur-bouton-</w:t>
-      </w:r>
-      <w:proofErr w:type="spellStart"/>
-      <w:r>
-        <w:rPr>
-          <w:rFonts w:ascii="Menlo" w:hAnsi="Menlo" w:cs="Menlo"/>
-          <w:b/>
-          <w:bCs/>
-        </w:rPr>
-        <w:t>hover</w:t>
-      </w:r>
-      <w:proofErr w:type="spellEnd"/>
-      <w:r>
-        <w:rPr>
-          <w:rFonts w:ascii="Menlo" w:hAnsi="Menlo" w:cs="Menlo"/>
-          <w:b/>
-          <w:bCs/>
-        </w:rPr>
-        <w:t>:</w:t>
-      </w:r>
-      <w:r>
-        <w:rPr>
-          <w:rFonts w:ascii="Menlo" w:hAnsi="Menlo" w:cs="Menlo"/>
-        </w:rPr>
-        <w:t xml:space="preserve"> </w:t>
-      </w:r>
-      <w:proofErr w:type="spellStart"/>
-      <w:proofErr w:type="gramStart"/>
-      <w:r>
-        <w:rPr>
-          <w:rFonts w:ascii="Menlo" w:hAnsi="Menlo" w:cs="Menlo"/>
-          <w:highlight w:val="yellow"/>
-        </w:rPr>
-        <w:t>rgb</w:t>
-      </w:r>
-      <w:proofErr w:type="spellEnd"/>
-      <w:r>
-        <w:rPr>
-          <w:rFonts w:ascii="Menlo" w:hAnsi="Menlo" w:cs="Menlo"/>
-          <w:highlight w:val="yellow"/>
-        </w:rPr>
-        <w:t>(</w:t>
-      </w:r>
-      <w:proofErr w:type="gramEnd"/>
-      <w:r>
-        <w:rPr>
-          <w:rFonts w:ascii="Menlo" w:hAnsi="Menlo" w:cs="Menlo"/>
-          <w:highlight w:val="yellow"/>
-        </w:rPr>
-        <w:t>252, 120, 3);</w:t>
-      </w:r>
-    </w:p>
-    <w:p>
-      <w:pPr>
-        <w:pStyle w:val="P"/>
-        <w:ind w:left="851"/>
-        <w:rPr>
-          <w:rFonts w:ascii="Menlo" w:hAnsi="Menlo" w:cs="Menlo"/>
-        </w:rPr>
-      </w:pPr>
-      <w:r>
-        <w:rPr>
-          <w:rFonts w:ascii="Menlo" w:hAnsi="Menlo" w:cs="Menlo"/>
+          <w:sz w:val="16"/>
+          <w:szCs w:val="16"/>
+        </w:rPr>
+      </w:pPr>
+      <w:r>
+        <w:rPr>
+          <w:rFonts w:ascii="Menlo" w:hAnsi="Menlo" w:cs="Menlo"/>
+          <w:sz w:val="16"/>
+          <w:szCs w:val="16"/>
         </w:rPr>
         <w:t>}</w:t>
       </w:r>
     </w:p>
     <w:sectPr>
-      <w:headerReference w:type="default" r:id="rId12"/>
-      <w:footerReference w:type="default" r:id="rId13"/>
+      <w:headerReference w:type="default" r:id="rId14"/>
+      <w:footerReference w:type="default" r:id="rId15"/>
       <w:pgSz w:w="15840" w:h="12240" w:orient="landscape"/>
       <w:pgMar w:top="1800" w:right="1440" w:bottom="307" w:left="1440" w:header="708" w:footer="346" w:gutter="0"/>
       <w:cols w:space="708"/>
@@ -4521,7 +4816,7 @@
       <w:lvlText w:val="-"/>
       <w:lvlJc w:val="left"/>
       <w:pPr>
-        <w:ind w:left="1080" w:hanging="360"/>
+        <w:ind w:left="1068" w:hanging="360"/>
       </w:pPr>
       <w:rPr>
         <w:rFonts w:ascii="Roboto Light" w:eastAsiaTheme="minorEastAsia" w:hAnsi="Roboto Light" w:cstheme="minorBidi" w:hint="default"/>
@@ -4533,7 +4828,7 @@
       <w:lvlText w:val="o"/>
       <w:lvlJc w:val="left"/>
       <w:pPr>
-        <w:ind w:left="1800" w:hanging="360"/>
+        <w:ind w:left="1788" w:hanging="360"/>
       </w:pPr>
       <w:rPr>
         <w:rFonts w:ascii="Courier New" w:hAnsi="Courier New" w:cs="Courier New" w:hint="default"/>
@@ -4545,7 +4840,7 @@
       <w:lvlText w:val=""/>
       <w:lvlJc w:val="left"/>
       <w:pPr>
-        <w:ind w:left="2520" w:hanging="360"/>
+        <w:ind w:left="2508" w:hanging="360"/>
       </w:pPr>
       <w:rPr>
         <w:rFonts w:ascii="Wingdings" w:hAnsi="Wingdings" w:hint="default"/>
@@ -4557,7 +4852,7 @@
       <w:lvlText w:val=""/>
       <w:lvlJc w:val="left"/>
       <w:pPr>
-        <w:ind w:left="3240" w:hanging="360"/>
+        <w:ind w:left="3228" w:hanging="360"/>
       </w:pPr>
       <w:rPr>
         <w:rFonts w:ascii="Symbol" w:hAnsi="Symbol" w:hint="default"/>
@@ -4569,7 +4864,7 @@
       <w:lvlText w:val="o"/>
       <w:lvlJc w:val="left"/>
       <w:pPr>
-        <w:ind w:left="3960" w:hanging="360"/>
+        <w:ind w:left="3948" w:hanging="360"/>
       </w:pPr>
       <w:rPr>
         <w:rFonts w:ascii="Courier New" w:hAnsi="Courier New" w:cs="Courier New" w:hint="default"/>
@@ -4581,7 +4876,7 @@
       <w:lvlText w:val=""/>
       <w:lvlJc w:val="left"/>
       <w:pPr>
-        <w:ind w:left="4680" w:hanging="360"/>
+        <w:ind w:left="4668" w:hanging="360"/>
       </w:pPr>
       <w:rPr>
         <w:rFonts w:ascii="Wingdings" w:hAnsi="Wingdings" w:hint="default"/>
@@ -4593,7 +4888,7 @@
       <w:lvlText w:val=""/>
       <w:lvlJc w:val="left"/>
       <w:pPr>
-        <w:ind w:left="5400" w:hanging="360"/>
+        <w:ind w:left="5388" w:hanging="360"/>
       </w:pPr>
       <w:rPr>
         <w:rFonts w:ascii="Symbol" w:hAnsi="Symbol" w:hint="default"/>
@@ -4605,7 +4900,7 @@
       <w:lvlText w:val="o"/>
       <w:lvlJc w:val="left"/>
       <w:pPr>
-        <w:ind w:left="6120" w:hanging="360"/>
+        <w:ind w:left="6108" w:hanging="360"/>
       </w:pPr>
       <w:rPr>
         <w:rFonts w:ascii="Courier New" w:hAnsi="Courier New" w:cs="Courier New" w:hint="default"/>
@@ -4617,7 +4912,7 @@
       <w:lvlText w:val=""/>
       <w:lvlJc w:val="left"/>
       <w:pPr>
-        <w:ind w:left="6840" w:hanging="360"/>
+        <w:ind w:left="6828" w:hanging="360"/>
       </w:pPr>
       <w:rPr>
         <w:rFonts w:ascii="Wingdings" w:hAnsi="Wingdings" w:hint="default"/>
@@ -4627,8 +4922,8 @@
   <w:abstractNum w:abstractNumId="12" w15:restartNumberingAfterBreak="0">
     <w:nsid w:val="66854BBF"/>
     <w:multiLevelType w:val="hybridMultilevel"/>
-    <w:tmpl w:val="3DF44A16"/>
-    <w:lvl w:ilvl="0" w:tplc="0C0C000F">
+    <w:tmpl w:val="4FF4B424"/>
+    <w:lvl w:ilvl="0" w:tplc="473E6C5C">
       <w:start w:val="1"/>
       <w:numFmt w:val="decimal"/>
       <w:lvlText w:val="%1."/>
@@ -4636,6 +4931,10 @@
       <w:pPr>
         <w:ind w:left="720" w:hanging="360"/>
       </w:pPr>
+      <w:rPr>
+        <w:b w:val="0"/>
+        <w:bCs/>
+      </w:rPr>
     </w:lvl>
     <w:lvl w:ilvl="1" w:tplc="0C0C0019" w:tentative="1">
       <w:start w:val="1"/>
@@ -4711,6 +5010,95 @@
     </w:lvl>
   </w:abstractNum>
   <w:abstractNum w:abstractNumId="13" w15:restartNumberingAfterBreak="0">
+    <w:nsid w:val="71274042"/>
+    <w:multiLevelType w:val="hybridMultilevel"/>
+    <w:tmpl w:val="9DA6720C"/>
+    <w:lvl w:ilvl="0" w:tplc="A0E87B02">
+      <w:start w:val="1"/>
+      <w:numFmt w:val="decimal"/>
+      <w:lvlText w:val="%1."/>
+      <w:lvlJc w:val="left"/>
+      <w:pPr>
+        <w:ind w:left="682" w:hanging="360"/>
+      </w:pPr>
+      <w:rPr>
+        <w:rFonts w:hint="default"/>
+      </w:rPr>
+    </w:lvl>
+    <w:lvl w:ilvl="1" w:tplc="0C0C0019" w:tentative="1">
+      <w:start w:val="1"/>
+      <w:numFmt w:val="lowerLetter"/>
+      <w:lvlText w:val="%2."/>
+      <w:lvlJc w:val="left"/>
+      <w:pPr>
+        <w:ind w:left="1402" w:hanging="360"/>
+      </w:pPr>
+    </w:lvl>
+    <w:lvl w:ilvl="2" w:tplc="0C0C001B" w:tentative="1">
+      <w:start w:val="1"/>
+      <w:numFmt w:val="lowerRoman"/>
+      <w:lvlText w:val="%3."/>
+      <w:lvlJc w:val="right"/>
+      <w:pPr>
+        <w:ind w:left="2122" w:hanging="180"/>
+      </w:pPr>
+    </w:lvl>
+    <w:lvl w:ilvl="3" w:tplc="0C0C000F" w:tentative="1">
+      <w:start w:val="1"/>
+      <w:numFmt w:val="decimal"/>
+      <w:lvlText w:val="%4."/>
+      <w:lvlJc w:val="left"/>
+      <w:pPr>
+        <w:ind w:left="2842" w:hanging="360"/>
+      </w:pPr>
+    </w:lvl>
+    <w:lvl w:ilvl="4" w:tplc="0C0C0019" w:tentative="1">
+      <w:start w:val="1"/>
+      <w:numFmt w:val="lowerLetter"/>
+      <w:lvlText w:val="%5."/>
+      <w:lvlJc w:val="left"/>
+      <w:pPr>
+        <w:ind w:left="3562" w:hanging="360"/>
+      </w:pPr>
+    </w:lvl>
+    <w:lvl w:ilvl="5" w:tplc="0C0C001B" w:tentative="1">
+      <w:start w:val="1"/>
+      <w:numFmt w:val="lowerRoman"/>
+      <w:lvlText w:val="%6."/>
+      <w:lvlJc w:val="right"/>
+      <w:pPr>
+        <w:ind w:left="4282" w:hanging="180"/>
+      </w:pPr>
+    </w:lvl>
+    <w:lvl w:ilvl="6" w:tplc="0C0C000F" w:tentative="1">
+      <w:start w:val="1"/>
+      <w:numFmt w:val="decimal"/>
+      <w:lvlText w:val="%7."/>
+      <w:lvlJc w:val="left"/>
+      <w:pPr>
+        <w:ind w:left="5002" w:hanging="360"/>
+      </w:pPr>
+    </w:lvl>
+    <w:lvl w:ilvl="7" w:tplc="0C0C0019" w:tentative="1">
+      <w:start w:val="1"/>
+      <w:numFmt w:val="lowerLetter"/>
+      <w:lvlText w:val="%8."/>
+      <w:lvlJc w:val="left"/>
+      <w:pPr>
+        <w:ind w:left="5722" w:hanging="360"/>
+      </w:pPr>
+    </w:lvl>
+    <w:lvl w:ilvl="8" w:tplc="0C0C001B" w:tentative="1">
+      <w:start w:val="1"/>
+      <w:numFmt w:val="lowerRoman"/>
+      <w:lvlText w:val="%9."/>
+      <w:lvlJc w:val="right"/>
+      <w:pPr>
+        <w:ind w:left="6442" w:hanging="180"/>
+      </w:pPr>
+    </w:lvl>
+  </w:abstractNum>
+  <w:abstractNum w:abstractNumId="14" w15:restartNumberingAfterBreak="0">
     <w:nsid w:val="7947652F"/>
     <w:multiLevelType w:val="hybridMultilevel"/>
     <w:tmpl w:val="0A6C49E4"/>
@@ -4845,7 +5233,7 @@
     <w:abstractNumId w:val="8"/>
   </w:num>
   <w:num w:numId="8" w16cid:durableId="2112121435">
-    <w:abstractNumId w:val="13"/>
+    <w:abstractNumId w:val="14"/>
   </w:num>
   <w:num w:numId="9" w16cid:durableId="170923830">
     <w:abstractNumId w:val="5"/>
@@ -4864,6 +5252,9 @@
   </w:num>
   <w:num w:numId="14" w16cid:durableId="784422299">
     <w:abstractNumId w:val="11"/>
+  </w:num>
+  <w:num w:numId="15" w16cid:durableId="403991307">
+    <w:abstractNumId w:val="13"/>
   </w:num>
 </w:numbering>
 </file>
@@ -5290,6 +5681,7 @@
   <w:style w:type="character" w:default="1" w:styleId="Policepardfaut">
     <w:name w:val="Default Paragraph Font"/>
     <w:uiPriority w:val="1"/>
+    <w:semiHidden/>
     <w:unhideWhenUsed/>
   </w:style>
   <w:style w:type="table" w:default="1" w:styleId="TableauNormal">

</xml_diff>

<commit_message>
correction d'une coquille dans la documentation
</commit_message>
<xml_diff>
--- a/preparation/Documentation.docx
+++ b/preparation/Documentation.docx
@@ -675,7 +675,14 @@
           <w:b/>
           <w:bCs/>
         </w:rPr>
-        <w:t>» qui inclue</w:t>
+        <w:t>» qui inclu</w:t>
+      </w:r>
+      <w:r>
+        <w:rPr>
+          <w:b/>
+          <w:bCs/>
+        </w:rPr>
+        <w:t>t</w:t>
       </w:r>
     </w:p>
     <w:p>
@@ -1971,13 +1978,7 @@
         <w:pStyle w:val="P"/>
       </w:pPr>
       <w:r>
-        <w:t xml:space="preserve">Utiliser un éditeur de code et le navigateur pour </w:t>
-      </w:r>
-      <w:r>
-        <w:t>modifier les aspects de présentation d’une page Web</w:t>
-      </w:r>
-      <w:r>
-        <w:t>.</w:t>
+        <w:t>Utiliser un éditeur de code et le navigateur pour modifier les aspects de présentation d’une page Web.</w:t>
       </w:r>
       <w:r>
         <w:br/>
@@ -2179,13 +2180,7 @@
       </w:r>
       <w:proofErr w:type="spellEnd"/>
       <w:r>
-        <w:t xml:space="preserve"> </w:t>
-      </w:r>
-      <w:r>
-        <w:t>et</w:t>
-      </w:r>
-      <w:r>
-        <w:t xml:space="preserve"> </w:t>
+        <w:t xml:space="preserve"> et </w:t>
       </w:r>
       <w:r>
         <w:rPr>

</xml_diff>